<commit_message>
Vergelijkende Studie deel II
</commit_message>
<xml_diff>
--- a/Vergelijkende studie/RP-vs-Arduino.docx
+++ b/Vergelijkende studie/RP-vs-Arduino.docx
@@ -335,15 +335,1705 @@
         <w:t>Arduino</w:t>
       </w:r>
     </w:p>
+    <w:sdt>
+      <w:sdtPr>
+        <w:id w:val="1297103866"/>
+        <w:docPartObj>
+          <w:docPartGallery w:val="Table of Contents"/>
+          <w:docPartUnique/>
+        </w:docPartObj>
+      </w:sdtPr>
+      <w:sdtEndPr>
+        <w:rPr>
+          <w:rFonts w:asciiTheme="minorHAnsi" w:eastAsiaTheme="minorEastAsia" w:hAnsiTheme="minorHAnsi" w:cstheme="minorBidi"/>
+          <w:noProof/>
+          <w:sz w:val="22"/>
+          <w:szCs w:val="22"/>
+        </w:rPr>
+      </w:sdtEndPr>
+      <w:sdtContent>
+        <w:p>
+          <w:pPr>
+            <w:pStyle w:val="TOCHeading"/>
+          </w:pPr>
+          <w:proofErr w:type="spellStart"/>
+          <w:r>
+            <w:t>Inhoud</w:t>
+          </w:r>
+          <w:proofErr w:type="spellEnd"/>
+        </w:p>
+        <w:p>
+          <w:pPr>
+            <w:pStyle w:val="TOC1"/>
+            <w:tabs>
+              <w:tab w:val="left" w:pos="440"/>
+              <w:tab w:val="right" w:leader="dot" w:pos="9350"/>
+            </w:tabs>
+            <w:rPr>
+              <w:noProof/>
+              <w:lang w:val="nl-BE" w:eastAsia="nl-BE"/>
+            </w:rPr>
+          </w:pPr>
+          <w:r>
+            <w:fldChar w:fldCharType="begin"/>
+          </w:r>
+          <w:r>
+            <w:instrText xml:space="preserve"> TOC \o "1-3" \h \z \u </w:instrText>
+          </w:r>
+          <w:r>
+            <w:fldChar w:fldCharType="separate"/>
+          </w:r>
+          <w:hyperlink w:anchor="_Toc437780790" w:history="1">
+            <w:r>
+              <w:rPr>
+                <w:rStyle w:val="Hyperlink"/>
+                <w:noProof/>
+              </w:rPr>
+              <w:t>2</w:t>
+            </w:r>
+            <w:r>
+              <w:rPr>
+                <w:noProof/>
+                <w:lang w:val="nl-BE" w:eastAsia="nl-BE"/>
+              </w:rPr>
+              <w:tab/>
+            </w:r>
+            <w:r>
+              <w:rPr>
+                <w:rStyle w:val="Hyperlink"/>
+                <w:noProof/>
+              </w:rPr>
+              <w:t>Inleiding</w:t>
+            </w:r>
+            <w:r>
+              <w:rPr>
+                <w:noProof/>
+                <w:webHidden/>
+              </w:rPr>
+              <w:tab/>
+            </w:r>
+            <w:r>
+              <w:rPr>
+                <w:noProof/>
+                <w:webHidden/>
+              </w:rPr>
+              <w:fldChar w:fldCharType="begin"/>
+            </w:r>
+            <w:r>
+              <w:rPr>
+                <w:noProof/>
+                <w:webHidden/>
+              </w:rPr>
+              <w:instrText xml:space="preserve"> PAGEREF _Toc437780790 \h </w:instrText>
+            </w:r>
+            <w:r>
+              <w:rPr>
+                <w:noProof/>
+                <w:webHidden/>
+              </w:rPr>
+            </w:r>
+            <w:r>
+              <w:rPr>
+                <w:noProof/>
+                <w:webHidden/>
+              </w:rPr>
+              <w:fldChar w:fldCharType="separate"/>
+            </w:r>
+            <w:r>
+              <w:rPr>
+                <w:noProof/>
+                <w:webHidden/>
+              </w:rPr>
+              <w:t>3</w:t>
+            </w:r>
+            <w:r>
+              <w:rPr>
+                <w:noProof/>
+                <w:webHidden/>
+              </w:rPr>
+              <w:fldChar w:fldCharType="end"/>
+            </w:r>
+          </w:hyperlink>
+        </w:p>
+        <w:p>
+          <w:pPr>
+            <w:pStyle w:val="TOC1"/>
+            <w:tabs>
+              <w:tab w:val="left" w:pos="440"/>
+              <w:tab w:val="right" w:leader="dot" w:pos="9350"/>
+            </w:tabs>
+            <w:rPr>
+              <w:noProof/>
+              <w:lang w:val="nl-BE" w:eastAsia="nl-BE"/>
+            </w:rPr>
+          </w:pPr>
+          <w:hyperlink w:anchor="_Toc437780791" w:history="1">
+            <w:r>
+              <w:rPr>
+                <w:rStyle w:val="Hyperlink"/>
+                <w:noProof/>
+                <w:lang w:val="nl-BE"/>
+              </w:rPr>
+              <w:t>3</w:t>
+            </w:r>
+            <w:r>
+              <w:rPr>
+                <w:noProof/>
+                <w:lang w:val="nl-BE" w:eastAsia="nl-BE"/>
+              </w:rPr>
+              <w:tab/>
+            </w:r>
+            <w:r>
+              <w:rPr>
+                <w:rStyle w:val="Hyperlink"/>
+                <w:noProof/>
+                <w:lang w:val="nl-BE"/>
+              </w:rPr>
+              <w:t>Gelijkenissen</w:t>
+            </w:r>
+            <w:r>
+              <w:rPr>
+                <w:noProof/>
+                <w:webHidden/>
+              </w:rPr>
+              <w:tab/>
+            </w:r>
+            <w:r>
+              <w:rPr>
+                <w:noProof/>
+                <w:webHidden/>
+              </w:rPr>
+              <w:fldChar w:fldCharType="begin"/>
+            </w:r>
+            <w:r>
+              <w:rPr>
+                <w:noProof/>
+                <w:webHidden/>
+              </w:rPr>
+              <w:instrText xml:space="preserve"> PAGEREF _Toc437780791 \h </w:instrText>
+            </w:r>
+            <w:r>
+              <w:rPr>
+                <w:noProof/>
+                <w:webHidden/>
+              </w:rPr>
+            </w:r>
+            <w:r>
+              <w:rPr>
+                <w:noProof/>
+                <w:webHidden/>
+              </w:rPr>
+              <w:fldChar w:fldCharType="separate"/>
+            </w:r>
+            <w:r>
+              <w:rPr>
+                <w:noProof/>
+                <w:webHidden/>
+              </w:rPr>
+              <w:t>3</w:t>
+            </w:r>
+            <w:r>
+              <w:rPr>
+                <w:noProof/>
+                <w:webHidden/>
+              </w:rPr>
+              <w:fldChar w:fldCharType="end"/>
+            </w:r>
+          </w:hyperlink>
+        </w:p>
+        <w:p>
+          <w:pPr>
+            <w:pStyle w:val="TOC1"/>
+            <w:tabs>
+              <w:tab w:val="left" w:pos="440"/>
+              <w:tab w:val="right" w:leader="dot" w:pos="9350"/>
+            </w:tabs>
+            <w:rPr>
+              <w:noProof/>
+              <w:lang w:val="nl-BE" w:eastAsia="nl-BE"/>
+            </w:rPr>
+          </w:pPr>
+          <w:hyperlink w:anchor="_Toc437780792" w:history="1">
+            <w:r>
+              <w:rPr>
+                <w:rStyle w:val="Hyperlink"/>
+                <w:noProof/>
+                <w:lang w:val="nl-BE"/>
+              </w:rPr>
+              <w:t>4</w:t>
+            </w:r>
+            <w:r>
+              <w:rPr>
+                <w:noProof/>
+                <w:lang w:val="nl-BE" w:eastAsia="nl-BE"/>
+              </w:rPr>
+              <w:tab/>
+            </w:r>
+            <w:r>
+              <w:rPr>
+                <w:rStyle w:val="Hyperlink"/>
+                <w:noProof/>
+                <w:lang w:val="nl-BE"/>
+              </w:rPr>
+              <w:t>Algemene verschillen</w:t>
+            </w:r>
+            <w:r>
+              <w:rPr>
+                <w:noProof/>
+                <w:webHidden/>
+              </w:rPr>
+              <w:tab/>
+            </w:r>
+            <w:r>
+              <w:rPr>
+                <w:noProof/>
+                <w:webHidden/>
+              </w:rPr>
+              <w:fldChar w:fldCharType="begin"/>
+            </w:r>
+            <w:r>
+              <w:rPr>
+                <w:noProof/>
+                <w:webHidden/>
+              </w:rPr>
+              <w:instrText xml:space="preserve"> PAGEREF _Toc437780792 \h </w:instrText>
+            </w:r>
+            <w:r>
+              <w:rPr>
+                <w:noProof/>
+                <w:webHidden/>
+              </w:rPr>
+            </w:r>
+            <w:r>
+              <w:rPr>
+                <w:noProof/>
+                <w:webHidden/>
+              </w:rPr>
+              <w:fldChar w:fldCharType="separate"/>
+            </w:r>
+            <w:r>
+              <w:rPr>
+                <w:noProof/>
+                <w:webHidden/>
+              </w:rPr>
+              <w:t>4</w:t>
+            </w:r>
+            <w:r>
+              <w:rPr>
+                <w:noProof/>
+                <w:webHidden/>
+              </w:rPr>
+              <w:fldChar w:fldCharType="end"/>
+            </w:r>
+          </w:hyperlink>
+        </w:p>
+        <w:p>
+          <w:pPr>
+            <w:pStyle w:val="TOC2"/>
+            <w:tabs>
+              <w:tab w:val="left" w:pos="880"/>
+              <w:tab w:val="right" w:leader="dot" w:pos="9350"/>
+            </w:tabs>
+            <w:rPr>
+              <w:noProof/>
+              <w:lang w:val="nl-BE" w:eastAsia="nl-BE"/>
+            </w:rPr>
+          </w:pPr>
+          <w:hyperlink w:anchor="_Toc437780793" w:history="1">
+            <w:r>
+              <w:rPr>
+                <w:rStyle w:val="Hyperlink"/>
+                <w:noProof/>
+                <w:lang w:val="nl-BE"/>
+              </w:rPr>
+              <w:t>4.1</w:t>
+            </w:r>
+            <w:r>
+              <w:rPr>
+                <w:noProof/>
+                <w:lang w:val="nl-BE" w:eastAsia="nl-BE"/>
+              </w:rPr>
+              <w:tab/>
+            </w:r>
+            <w:r>
+              <w:rPr>
+                <w:rStyle w:val="Hyperlink"/>
+                <w:noProof/>
+                <w:lang w:val="nl-BE"/>
+              </w:rPr>
+              <w:t>Arduino</w:t>
+            </w:r>
+            <w:r>
+              <w:rPr>
+                <w:noProof/>
+                <w:webHidden/>
+              </w:rPr>
+              <w:tab/>
+            </w:r>
+            <w:r>
+              <w:rPr>
+                <w:noProof/>
+                <w:webHidden/>
+              </w:rPr>
+              <w:fldChar w:fldCharType="begin"/>
+            </w:r>
+            <w:r>
+              <w:rPr>
+                <w:noProof/>
+                <w:webHidden/>
+              </w:rPr>
+              <w:instrText xml:space="preserve"> PAGEREF _Toc437780793 \h </w:instrText>
+            </w:r>
+            <w:r>
+              <w:rPr>
+                <w:noProof/>
+                <w:webHidden/>
+              </w:rPr>
+            </w:r>
+            <w:r>
+              <w:rPr>
+                <w:noProof/>
+                <w:webHidden/>
+              </w:rPr>
+              <w:fldChar w:fldCharType="separate"/>
+            </w:r>
+            <w:r>
+              <w:rPr>
+                <w:noProof/>
+                <w:webHidden/>
+              </w:rPr>
+              <w:t>4</w:t>
+            </w:r>
+            <w:r>
+              <w:rPr>
+                <w:noProof/>
+                <w:webHidden/>
+              </w:rPr>
+              <w:fldChar w:fldCharType="end"/>
+            </w:r>
+          </w:hyperlink>
+        </w:p>
+        <w:p>
+          <w:pPr>
+            <w:pStyle w:val="TOC3"/>
+            <w:tabs>
+              <w:tab w:val="left" w:pos="1320"/>
+              <w:tab w:val="right" w:leader="dot" w:pos="9350"/>
+            </w:tabs>
+            <w:rPr>
+              <w:noProof/>
+              <w:lang w:val="nl-BE" w:eastAsia="nl-BE"/>
+            </w:rPr>
+          </w:pPr>
+          <w:hyperlink w:anchor="_Toc437780794" w:history="1">
+            <w:r>
+              <w:rPr>
+                <w:rStyle w:val="Hyperlink"/>
+                <w:noProof/>
+              </w:rPr>
+              <w:t>4.1.1</w:t>
+            </w:r>
+            <w:r>
+              <w:rPr>
+                <w:noProof/>
+                <w:lang w:val="nl-BE" w:eastAsia="nl-BE"/>
+              </w:rPr>
+              <w:tab/>
+            </w:r>
+            <w:r>
+              <w:rPr>
+                <w:rStyle w:val="Hyperlink"/>
+                <w:noProof/>
+              </w:rPr>
+              <w:t>vorm</w:t>
+            </w:r>
+            <w:r>
+              <w:rPr>
+                <w:noProof/>
+                <w:webHidden/>
+              </w:rPr>
+              <w:tab/>
+            </w:r>
+            <w:r>
+              <w:rPr>
+                <w:noProof/>
+                <w:webHidden/>
+              </w:rPr>
+              <w:fldChar w:fldCharType="begin"/>
+            </w:r>
+            <w:r>
+              <w:rPr>
+                <w:noProof/>
+                <w:webHidden/>
+              </w:rPr>
+              <w:instrText xml:space="preserve"> PAGEREF _Toc437780794 \h </w:instrText>
+            </w:r>
+            <w:r>
+              <w:rPr>
+                <w:noProof/>
+                <w:webHidden/>
+              </w:rPr>
+            </w:r>
+            <w:r>
+              <w:rPr>
+                <w:noProof/>
+                <w:webHidden/>
+              </w:rPr>
+              <w:fldChar w:fldCharType="separate"/>
+            </w:r>
+            <w:r>
+              <w:rPr>
+                <w:noProof/>
+                <w:webHidden/>
+              </w:rPr>
+              <w:t>4</w:t>
+            </w:r>
+            <w:r>
+              <w:rPr>
+                <w:noProof/>
+                <w:webHidden/>
+              </w:rPr>
+              <w:fldChar w:fldCharType="end"/>
+            </w:r>
+          </w:hyperlink>
+        </w:p>
+        <w:p>
+          <w:pPr>
+            <w:pStyle w:val="TOC3"/>
+            <w:tabs>
+              <w:tab w:val="left" w:pos="1320"/>
+              <w:tab w:val="right" w:leader="dot" w:pos="9350"/>
+            </w:tabs>
+            <w:rPr>
+              <w:noProof/>
+              <w:lang w:val="nl-BE" w:eastAsia="nl-BE"/>
+            </w:rPr>
+          </w:pPr>
+          <w:hyperlink w:anchor="_Toc437780795" w:history="1">
+            <w:r>
+              <w:rPr>
+                <w:rStyle w:val="Hyperlink"/>
+                <w:noProof/>
+              </w:rPr>
+              <w:t>4.1.2</w:t>
+            </w:r>
+            <w:r>
+              <w:rPr>
+                <w:noProof/>
+                <w:lang w:val="nl-BE" w:eastAsia="nl-BE"/>
+              </w:rPr>
+              <w:tab/>
+            </w:r>
+            <w:r>
+              <w:rPr>
+                <w:rStyle w:val="Hyperlink"/>
+                <w:noProof/>
+              </w:rPr>
+              <w:t>code</w:t>
+            </w:r>
+            <w:r>
+              <w:rPr>
+                <w:noProof/>
+                <w:webHidden/>
+              </w:rPr>
+              <w:tab/>
+            </w:r>
+            <w:r>
+              <w:rPr>
+                <w:noProof/>
+                <w:webHidden/>
+              </w:rPr>
+              <w:fldChar w:fldCharType="begin"/>
+            </w:r>
+            <w:r>
+              <w:rPr>
+                <w:noProof/>
+                <w:webHidden/>
+              </w:rPr>
+              <w:instrText xml:space="preserve"> PAGEREF _Toc437780795 \h </w:instrText>
+            </w:r>
+            <w:r>
+              <w:rPr>
+                <w:noProof/>
+                <w:webHidden/>
+              </w:rPr>
+            </w:r>
+            <w:r>
+              <w:rPr>
+                <w:noProof/>
+                <w:webHidden/>
+              </w:rPr>
+              <w:fldChar w:fldCharType="separate"/>
+            </w:r>
+            <w:r>
+              <w:rPr>
+                <w:noProof/>
+                <w:webHidden/>
+              </w:rPr>
+              <w:t>4</w:t>
+            </w:r>
+            <w:r>
+              <w:rPr>
+                <w:noProof/>
+                <w:webHidden/>
+              </w:rPr>
+              <w:fldChar w:fldCharType="end"/>
+            </w:r>
+          </w:hyperlink>
+        </w:p>
+        <w:p>
+          <w:pPr>
+            <w:pStyle w:val="TOC3"/>
+            <w:tabs>
+              <w:tab w:val="left" w:pos="1320"/>
+              <w:tab w:val="right" w:leader="dot" w:pos="9350"/>
+            </w:tabs>
+            <w:rPr>
+              <w:noProof/>
+              <w:lang w:val="nl-BE" w:eastAsia="nl-BE"/>
+            </w:rPr>
+          </w:pPr>
+          <w:hyperlink w:anchor="_Toc437780796" w:history="1">
+            <w:r>
+              <w:rPr>
+                <w:rStyle w:val="Hyperlink"/>
+                <w:noProof/>
+              </w:rPr>
+              <w:t>4.1.3</w:t>
+            </w:r>
+            <w:r>
+              <w:rPr>
+                <w:noProof/>
+                <w:lang w:val="nl-BE" w:eastAsia="nl-BE"/>
+              </w:rPr>
+              <w:tab/>
+            </w:r>
+            <w:r>
+              <w:rPr>
+                <w:rStyle w:val="Hyperlink"/>
+                <w:noProof/>
+              </w:rPr>
+              <w:t>I/O pins</w:t>
+            </w:r>
+            <w:r>
+              <w:rPr>
+                <w:noProof/>
+                <w:webHidden/>
+              </w:rPr>
+              <w:tab/>
+            </w:r>
+            <w:r>
+              <w:rPr>
+                <w:noProof/>
+                <w:webHidden/>
+              </w:rPr>
+              <w:fldChar w:fldCharType="begin"/>
+            </w:r>
+            <w:r>
+              <w:rPr>
+                <w:noProof/>
+                <w:webHidden/>
+              </w:rPr>
+              <w:instrText xml:space="preserve"> PAGEREF _Toc437780796 \h </w:instrText>
+            </w:r>
+            <w:r>
+              <w:rPr>
+                <w:noProof/>
+                <w:webHidden/>
+              </w:rPr>
+            </w:r>
+            <w:r>
+              <w:rPr>
+                <w:noProof/>
+                <w:webHidden/>
+              </w:rPr>
+              <w:fldChar w:fldCharType="separate"/>
+            </w:r>
+            <w:r>
+              <w:rPr>
+                <w:noProof/>
+                <w:webHidden/>
+              </w:rPr>
+              <w:t>4</w:t>
+            </w:r>
+            <w:r>
+              <w:rPr>
+                <w:noProof/>
+                <w:webHidden/>
+              </w:rPr>
+              <w:fldChar w:fldCharType="end"/>
+            </w:r>
+          </w:hyperlink>
+        </w:p>
+        <w:p>
+          <w:pPr>
+            <w:pStyle w:val="TOC3"/>
+            <w:tabs>
+              <w:tab w:val="left" w:pos="1320"/>
+              <w:tab w:val="right" w:leader="dot" w:pos="9350"/>
+            </w:tabs>
+            <w:rPr>
+              <w:noProof/>
+              <w:lang w:val="nl-BE" w:eastAsia="nl-BE"/>
+            </w:rPr>
+          </w:pPr>
+          <w:hyperlink w:anchor="_Toc437780797" w:history="1">
+            <w:r>
+              <w:rPr>
+                <w:rStyle w:val="Hyperlink"/>
+                <w:noProof/>
+              </w:rPr>
+              <w:t>4.1.4</w:t>
+            </w:r>
+            <w:r>
+              <w:rPr>
+                <w:noProof/>
+                <w:lang w:val="nl-BE" w:eastAsia="nl-BE"/>
+              </w:rPr>
+              <w:tab/>
+            </w:r>
+            <w:r>
+              <w:rPr>
+                <w:rStyle w:val="Hyperlink"/>
+                <w:noProof/>
+              </w:rPr>
+              <w:t>Prijs</w:t>
+            </w:r>
+            <w:r>
+              <w:rPr>
+                <w:noProof/>
+                <w:webHidden/>
+              </w:rPr>
+              <w:tab/>
+            </w:r>
+            <w:r>
+              <w:rPr>
+                <w:noProof/>
+                <w:webHidden/>
+              </w:rPr>
+              <w:fldChar w:fldCharType="begin"/>
+            </w:r>
+            <w:r>
+              <w:rPr>
+                <w:noProof/>
+                <w:webHidden/>
+              </w:rPr>
+              <w:instrText xml:space="preserve"> PAGEREF _Toc437780797 \h </w:instrText>
+            </w:r>
+            <w:r>
+              <w:rPr>
+                <w:noProof/>
+                <w:webHidden/>
+              </w:rPr>
+            </w:r>
+            <w:r>
+              <w:rPr>
+                <w:noProof/>
+                <w:webHidden/>
+              </w:rPr>
+              <w:fldChar w:fldCharType="separate"/>
+            </w:r>
+            <w:r>
+              <w:rPr>
+                <w:noProof/>
+                <w:webHidden/>
+              </w:rPr>
+              <w:t>5</w:t>
+            </w:r>
+            <w:r>
+              <w:rPr>
+                <w:noProof/>
+                <w:webHidden/>
+              </w:rPr>
+              <w:fldChar w:fldCharType="end"/>
+            </w:r>
+          </w:hyperlink>
+        </w:p>
+        <w:p>
+          <w:pPr>
+            <w:pStyle w:val="TOC3"/>
+            <w:tabs>
+              <w:tab w:val="left" w:pos="1320"/>
+              <w:tab w:val="right" w:leader="dot" w:pos="9350"/>
+            </w:tabs>
+            <w:rPr>
+              <w:noProof/>
+              <w:lang w:val="nl-BE" w:eastAsia="nl-BE"/>
+            </w:rPr>
+          </w:pPr>
+          <w:hyperlink w:anchor="_Toc437780798" w:history="1">
+            <w:r>
+              <w:rPr>
+                <w:rStyle w:val="Hyperlink"/>
+                <w:noProof/>
+              </w:rPr>
+              <w:t>4.1.5</w:t>
+            </w:r>
+            <w:r>
+              <w:rPr>
+                <w:noProof/>
+                <w:lang w:val="nl-BE" w:eastAsia="nl-BE"/>
+              </w:rPr>
+              <w:tab/>
+            </w:r>
+            <w:r>
+              <w:rPr>
+                <w:rStyle w:val="Hyperlink"/>
+                <w:noProof/>
+              </w:rPr>
+              <w:t>Kennis</w:t>
+            </w:r>
+            <w:r>
+              <w:rPr>
+                <w:noProof/>
+                <w:webHidden/>
+              </w:rPr>
+              <w:tab/>
+            </w:r>
+            <w:r>
+              <w:rPr>
+                <w:noProof/>
+                <w:webHidden/>
+              </w:rPr>
+              <w:fldChar w:fldCharType="begin"/>
+            </w:r>
+            <w:r>
+              <w:rPr>
+                <w:noProof/>
+                <w:webHidden/>
+              </w:rPr>
+              <w:instrText xml:space="preserve"> PAGEREF _Toc437780798 \h </w:instrText>
+            </w:r>
+            <w:r>
+              <w:rPr>
+                <w:noProof/>
+                <w:webHidden/>
+              </w:rPr>
+            </w:r>
+            <w:r>
+              <w:rPr>
+                <w:noProof/>
+                <w:webHidden/>
+              </w:rPr>
+              <w:fldChar w:fldCharType="separate"/>
+            </w:r>
+            <w:r>
+              <w:rPr>
+                <w:noProof/>
+                <w:webHidden/>
+              </w:rPr>
+              <w:t>5</w:t>
+            </w:r>
+            <w:r>
+              <w:rPr>
+                <w:noProof/>
+                <w:webHidden/>
+              </w:rPr>
+              <w:fldChar w:fldCharType="end"/>
+            </w:r>
+          </w:hyperlink>
+        </w:p>
+        <w:p>
+          <w:pPr>
+            <w:pStyle w:val="TOC2"/>
+            <w:tabs>
+              <w:tab w:val="left" w:pos="880"/>
+              <w:tab w:val="right" w:leader="dot" w:pos="9350"/>
+            </w:tabs>
+            <w:rPr>
+              <w:noProof/>
+              <w:lang w:val="nl-BE" w:eastAsia="nl-BE"/>
+            </w:rPr>
+          </w:pPr>
+          <w:hyperlink w:anchor="_Toc437780799" w:history="1">
+            <w:r>
+              <w:rPr>
+                <w:rStyle w:val="Hyperlink"/>
+                <w:noProof/>
+                <w:lang w:val="nl-BE"/>
+              </w:rPr>
+              <w:t>4.2</w:t>
+            </w:r>
+            <w:r>
+              <w:rPr>
+                <w:noProof/>
+                <w:lang w:val="nl-BE" w:eastAsia="nl-BE"/>
+              </w:rPr>
+              <w:tab/>
+            </w:r>
+            <w:r>
+              <w:rPr>
+                <w:rStyle w:val="Hyperlink"/>
+                <w:noProof/>
+                <w:lang w:val="nl-BE"/>
+              </w:rPr>
+              <w:t>Raspberry Pi</w:t>
+            </w:r>
+            <w:r>
+              <w:rPr>
+                <w:noProof/>
+                <w:webHidden/>
+              </w:rPr>
+              <w:tab/>
+            </w:r>
+            <w:r>
+              <w:rPr>
+                <w:noProof/>
+                <w:webHidden/>
+              </w:rPr>
+              <w:fldChar w:fldCharType="begin"/>
+            </w:r>
+            <w:r>
+              <w:rPr>
+                <w:noProof/>
+                <w:webHidden/>
+              </w:rPr>
+              <w:instrText xml:space="preserve"> PAGEREF _Toc437780799 \h </w:instrText>
+            </w:r>
+            <w:r>
+              <w:rPr>
+                <w:noProof/>
+                <w:webHidden/>
+              </w:rPr>
+            </w:r>
+            <w:r>
+              <w:rPr>
+                <w:noProof/>
+                <w:webHidden/>
+              </w:rPr>
+              <w:fldChar w:fldCharType="separate"/>
+            </w:r>
+            <w:r>
+              <w:rPr>
+                <w:noProof/>
+                <w:webHidden/>
+              </w:rPr>
+              <w:t>5</w:t>
+            </w:r>
+            <w:r>
+              <w:rPr>
+                <w:noProof/>
+                <w:webHidden/>
+              </w:rPr>
+              <w:fldChar w:fldCharType="end"/>
+            </w:r>
+          </w:hyperlink>
+        </w:p>
+        <w:p>
+          <w:pPr>
+            <w:pStyle w:val="TOC3"/>
+            <w:tabs>
+              <w:tab w:val="left" w:pos="1320"/>
+              <w:tab w:val="right" w:leader="dot" w:pos="9350"/>
+            </w:tabs>
+            <w:rPr>
+              <w:noProof/>
+              <w:lang w:val="nl-BE" w:eastAsia="nl-BE"/>
+            </w:rPr>
+          </w:pPr>
+          <w:hyperlink w:anchor="_Toc437780800" w:history="1">
+            <w:r>
+              <w:rPr>
+                <w:rStyle w:val="Hyperlink"/>
+                <w:noProof/>
+              </w:rPr>
+              <w:t>4.2.1</w:t>
+            </w:r>
+            <w:r>
+              <w:rPr>
+                <w:noProof/>
+                <w:lang w:val="nl-BE" w:eastAsia="nl-BE"/>
+              </w:rPr>
+              <w:tab/>
+            </w:r>
+            <w:r>
+              <w:rPr>
+                <w:rStyle w:val="Hyperlink"/>
+                <w:noProof/>
+              </w:rPr>
+              <w:t>vorm</w:t>
+            </w:r>
+            <w:r>
+              <w:rPr>
+                <w:noProof/>
+                <w:webHidden/>
+              </w:rPr>
+              <w:tab/>
+            </w:r>
+            <w:r>
+              <w:rPr>
+                <w:noProof/>
+                <w:webHidden/>
+              </w:rPr>
+              <w:fldChar w:fldCharType="begin"/>
+            </w:r>
+            <w:r>
+              <w:rPr>
+                <w:noProof/>
+                <w:webHidden/>
+              </w:rPr>
+              <w:instrText xml:space="preserve"> PAGEREF _Toc437780800 \h </w:instrText>
+            </w:r>
+            <w:r>
+              <w:rPr>
+                <w:noProof/>
+                <w:webHidden/>
+              </w:rPr>
+            </w:r>
+            <w:r>
+              <w:rPr>
+                <w:noProof/>
+                <w:webHidden/>
+              </w:rPr>
+              <w:fldChar w:fldCharType="separate"/>
+            </w:r>
+            <w:r>
+              <w:rPr>
+                <w:noProof/>
+                <w:webHidden/>
+              </w:rPr>
+              <w:t>5</w:t>
+            </w:r>
+            <w:r>
+              <w:rPr>
+                <w:noProof/>
+                <w:webHidden/>
+              </w:rPr>
+              <w:fldChar w:fldCharType="end"/>
+            </w:r>
+          </w:hyperlink>
+        </w:p>
+        <w:p>
+          <w:pPr>
+            <w:pStyle w:val="TOC3"/>
+            <w:tabs>
+              <w:tab w:val="left" w:pos="1320"/>
+              <w:tab w:val="right" w:leader="dot" w:pos="9350"/>
+            </w:tabs>
+            <w:rPr>
+              <w:noProof/>
+              <w:lang w:val="nl-BE" w:eastAsia="nl-BE"/>
+            </w:rPr>
+          </w:pPr>
+          <w:hyperlink w:anchor="_Toc437780801" w:history="1">
+            <w:r>
+              <w:rPr>
+                <w:rStyle w:val="Hyperlink"/>
+                <w:noProof/>
+              </w:rPr>
+              <w:t>4.2.2</w:t>
+            </w:r>
+            <w:r>
+              <w:rPr>
+                <w:noProof/>
+                <w:lang w:val="nl-BE" w:eastAsia="nl-BE"/>
+              </w:rPr>
+              <w:tab/>
+            </w:r>
+            <w:r>
+              <w:rPr>
+                <w:rStyle w:val="Hyperlink"/>
+                <w:noProof/>
+              </w:rPr>
+              <w:t>code</w:t>
+            </w:r>
+            <w:r>
+              <w:rPr>
+                <w:noProof/>
+                <w:webHidden/>
+              </w:rPr>
+              <w:tab/>
+            </w:r>
+            <w:r>
+              <w:rPr>
+                <w:noProof/>
+                <w:webHidden/>
+              </w:rPr>
+              <w:fldChar w:fldCharType="begin"/>
+            </w:r>
+            <w:r>
+              <w:rPr>
+                <w:noProof/>
+                <w:webHidden/>
+              </w:rPr>
+              <w:instrText xml:space="preserve"> PAGEREF _Toc437780801 \h </w:instrText>
+            </w:r>
+            <w:r>
+              <w:rPr>
+                <w:noProof/>
+                <w:webHidden/>
+              </w:rPr>
+            </w:r>
+            <w:r>
+              <w:rPr>
+                <w:noProof/>
+                <w:webHidden/>
+              </w:rPr>
+              <w:fldChar w:fldCharType="separate"/>
+            </w:r>
+            <w:r>
+              <w:rPr>
+                <w:noProof/>
+                <w:webHidden/>
+              </w:rPr>
+              <w:t>5</w:t>
+            </w:r>
+            <w:r>
+              <w:rPr>
+                <w:noProof/>
+                <w:webHidden/>
+              </w:rPr>
+              <w:fldChar w:fldCharType="end"/>
+            </w:r>
+          </w:hyperlink>
+        </w:p>
+        <w:p>
+          <w:pPr>
+            <w:pStyle w:val="TOC3"/>
+            <w:tabs>
+              <w:tab w:val="left" w:pos="1320"/>
+              <w:tab w:val="right" w:leader="dot" w:pos="9350"/>
+            </w:tabs>
+            <w:rPr>
+              <w:noProof/>
+              <w:lang w:val="nl-BE" w:eastAsia="nl-BE"/>
+            </w:rPr>
+          </w:pPr>
+          <w:hyperlink w:anchor="_Toc437780802" w:history="1">
+            <w:r>
+              <w:rPr>
+                <w:rStyle w:val="Hyperlink"/>
+                <w:noProof/>
+              </w:rPr>
+              <w:t>4.2.3</w:t>
+            </w:r>
+            <w:r>
+              <w:rPr>
+                <w:noProof/>
+                <w:lang w:val="nl-BE" w:eastAsia="nl-BE"/>
+              </w:rPr>
+              <w:tab/>
+            </w:r>
+            <w:r>
+              <w:rPr>
+                <w:rStyle w:val="Hyperlink"/>
+                <w:noProof/>
+              </w:rPr>
+              <w:t>I/O pins</w:t>
+            </w:r>
+            <w:r>
+              <w:rPr>
+                <w:noProof/>
+                <w:webHidden/>
+              </w:rPr>
+              <w:tab/>
+            </w:r>
+            <w:r>
+              <w:rPr>
+                <w:noProof/>
+                <w:webHidden/>
+              </w:rPr>
+              <w:fldChar w:fldCharType="begin"/>
+            </w:r>
+            <w:r>
+              <w:rPr>
+                <w:noProof/>
+                <w:webHidden/>
+              </w:rPr>
+              <w:instrText xml:space="preserve"> PAGEREF _Toc437780802 \h </w:instrText>
+            </w:r>
+            <w:r>
+              <w:rPr>
+                <w:noProof/>
+                <w:webHidden/>
+              </w:rPr>
+            </w:r>
+            <w:r>
+              <w:rPr>
+                <w:noProof/>
+                <w:webHidden/>
+              </w:rPr>
+              <w:fldChar w:fldCharType="separate"/>
+            </w:r>
+            <w:r>
+              <w:rPr>
+                <w:noProof/>
+                <w:webHidden/>
+              </w:rPr>
+              <w:t>6</w:t>
+            </w:r>
+            <w:r>
+              <w:rPr>
+                <w:noProof/>
+                <w:webHidden/>
+              </w:rPr>
+              <w:fldChar w:fldCharType="end"/>
+            </w:r>
+          </w:hyperlink>
+        </w:p>
+        <w:p>
+          <w:pPr>
+            <w:pStyle w:val="TOC3"/>
+            <w:tabs>
+              <w:tab w:val="left" w:pos="1320"/>
+              <w:tab w:val="right" w:leader="dot" w:pos="9350"/>
+            </w:tabs>
+            <w:rPr>
+              <w:noProof/>
+              <w:lang w:val="nl-BE" w:eastAsia="nl-BE"/>
+            </w:rPr>
+          </w:pPr>
+          <w:hyperlink w:anchor="_Toc437780803" w:history="1">
+            <w:r>
+              <w:rPr>
+                <w:rStyle w:val="Hyperlink"/>
+                <w:noProof/>
+              </w:rPr>
+              <w:t>4.2.4</w:t>
+            </w:r>
+            <w:r>
+              <w:rPr>
+                <w:noProof/>
+                <w:lang w:val="nl-BE" w:eastAsia="nl-BE"/>
+              </w:rPr>
+              <w:tab/>
+            </w:r>
+            <w:r>
+              <w:rPr>
+                <w:rStyle w:val="Hyperlink"/>
+                <w:noProof/>
+              </w:rPr>
+              <w:t>Prijs</w:t>
+            </w:r>
+            <w:r>
+              <w:rPr>
+                <w:noProof/>
+                <w:webHidden/>
+              </w:rPr>
+              <w:tab/>
+            </w:r>
+            <w:r>
+              <w:rPr>
+                <w:noProof/>
+                <w:webHidden/>
+              </w:rPr>
+              <w:fldChar w:fldCharType="begin"/>
+            </w:r>
+            <w:r>
+              <w:rPr>
+                <w:noProof/>
+                <w:webHidden/>
+              </w:rPr>
+              <w:instrText xml:space="preserve"> PAGEREF _Toc437780803 \h </w:instrText>
+            </w:r>
+            <w:r>
+              <w:rPr>
+                <w:noProof/>
+                <w:webHidden/>
+              </w:rPr>
+            </w:r>
+            <w:r>
+              <w:rPr>
+                <w:noProof/>
+                <w:webHidden/>
+              </w:rPr>
+              <w:fldChar w:fldCharType="separate"/>
+            </w:r>
+            <w:r>
+              <w:rPr>
+                <w:noProof/>
+                <w:webHidden/>
+              </w:rPr>
+              <w:t>6</w:t>
+            </w:r>
+            <w:r>
+              <w:rPr>
+                <w:noProof/>
+                <w:webHidden/>
+              </w:rPr>
+              <w:fldChar w:fldCharType="end"/>
+            </w:r>
+          </w:hyperlink>
+          <w:bookmarkStart w:id="0" w:name="_GoBack"/>
+          <w:bookmarkEnd w:id="0"/>
+        </w:p>
+        <w:p>
+          <w:pPr>
+            <w:pStyle w:val="TOC3"/>
+            <w:tabs>
+              <w:tab w:val="left" w:pos="1320"/>
+              <w:tab w:val="right" w:leader="dot" w:pos="9350"/>
+            </w:tabs>
+            <w:rPr>
+              <w:noProof/>
+              <w:lang w:val="nl-BE" w:eastAsia="nl-BE"/>
+            </w:rPr>
+          </w:pPr>
+          <w:hyperlink w:anchor="_Toc437780804" w:history="1">
+            <w:r>
+              <w:rPr>
+                <w:rStyle w:val="Hyperlink"/>
+                <w:noProof/>
+              </w:rPr>
+              <w:t>4.2.5</w:t>
+            </w:r>
+            <w:r>
+              <w:rPr>
+                <w:noProof/>
+                <w:lang w:val="nl-BE" w:eastAsia="nl-BE"/>
+              </w:rPr>
+              <w:tab/>
+            </w:r>
+            <w:r>
+              <w:rPr>
+                <w:rStyle w:val="Hyperlink"/>
+                <w:noProof/>
+              </w:rPr>
+              <w:t>Kennis</w:t>
+            </w:r>
+            <w:r>
+              <w:rPr>
+                <w:noProof/>
+                <w:webHidden/>
+              </w:rPr>
+              <w:tab/>
+            </w:r>
+            <w:r>
+              <w:rPr>
+                <w:noProof/>
+                <w:webHidden/>
+              </w:rPr>
+              <w:fldChar w:fldCharType="begin"/>
+            </w:r>
+            <w:r>
+              <w:rPr>
+                <w:noProof/>
+                <w:webHidden/>
+              </w:rPr>
+              <w:instrText xml:space="preserve"> PAGEREF _Toc437780804 \h </w:instrText>
+            </w:r>
+            <w:r>
+              <w:rPr>
+                <w:noProof/>
+                <w:webHidden/>
+              </w:rPr>
+            </w:r>
+            <w:r>
+              <w:rPr>
+                <w:noProof/>
+                <w:webHidden/>
+              </w:rPr>
+              <w:fldChar w:fldCharType="separate"/>
+            </w:r>
+            <w:r>
+              <w:rPr>
+                <w:noProof/>
+                <w:webHidden/>
+              </w:rPr>
+              <w:t>6</w:t>
+            </w:r>
+            <w:r>
+              <w:rPr>
+                <w:noProof/>
+                <w:webHidden/>
+              </w:rPr>
+              <w:fldChar w:fldCharType="end"/>
+            </w:r>
+          </w:hyperlink>
+        </w:p>
+        <w:p>
+          <w:pPr>
+            <w:pStyle w:val="TOC2"/>
+            <w:tabs>
+              <w:tab w:val="left" w:pos="880"/>
+              <w:tab w:val="right" w:leader="dot" w:pos="9350"/>
+            </w:tabs>
+            <w:rPr>
+              <w:noProof/>
+              <w:lang w:val="nl-BE" w:eastAsia="nl-BE"/>
+            </w:rPr>
+          </w:pPr>
+          <w:hyperlink w:anchor="_Toc437780805" w:history="1">
+            <w:r>
+              <w:rPr>
+                <w:rStyle w:val="Hyperlink"/>
+                <w:noProof/>
+                <w:lang w:val="nl-BE"/>
+              </w:rPr>
+              <w:t>4.3</w:t>
+            </w:r>
+            <w:r>
+              <w:rPr>
+                <w:noProof/>
+                <w:lang w:val="nl-BE" w:eastAsia="nl-BE"/>
+              </w:rPr>
+              <w:tab/>
+            </w:r>
+            <w:r>
+              <w:rPr>
+                <w:rStyle w:val="Hyperlink"/>
+                <w:noProof/>
+                <w:lang w:val="nl-BE"/>
+              </w:rPr>
+              <w:t>Specificaties</w:t>
+            </w:r>
+            <w:r>
+              <w:rPr>
+                <w:noProof/>
+                <w:webHidden/>
+              </w:rPr>
+              <w:tab/>
+            </w:r>
+            <w:r>
+              <w:rPr>
+                <w:noProof/>
+                <w:webHidden/>
+              </w:rPr>
+              <w:fldChar w:fldCharType="begin"/>
+            </w:r>
+            <w:r>
+              <w:rPr>
+                <w:noProof/>
+                <w:webHidden/>
+              </w:rPr>
+              <w:instrText xml:space="preserve"> PAGEREF _Toc437780805 \h </w:instrText>
+            </w:r>
+            <w:r>
+              <w:rPr>
+                <w:noProof/>
+                <w:webHidden/>
+              </w:rPr>
+            </w:r>
+            <w:r>
+              <w:rPr>
+                <w:noProof/>
+                <w:webHidden/>
+              </w:rPr>
+              <w:fldChar w:fldCharType="separate"/>
+            </w:r>
+            <w:r>
+              <w:rPr>
+                <w:noProof/>
+                <w:webHidden/>
+              </w:rPr>
+              <w:t>7</w:t>
+            </w:r>
+            <w:r>
+              <w:rPr>
+                <w:noProof/>
+                <w:webHidden/>
+              </w:rPr>
+              <w:fldChar w:fldCharType="end"/>
+            </w:r>
+          </w:hyperlink>
+        </w:p>
+        <w:p>
+          <w:pPr>
+            <w:pStyle w:val="TOC1"/>
+            <w:tabs>
+              <w:tab w:val="left" w:pos="440"/>
+              <w:tab w:val="right" w:leader="dot" w:pos="9350"/>
+            </w:tabs>
+            <w:rPr>
+              <w:noProof/>
+              <w:lang w:val="nl-BE" w:eastAsia="nl-BE"/>
+            </w:rPr>
+          </w:pPr>
+          <w:hyperlink w:anchor="_Toc437780806" w:history="1">
+            <w:r>
+              <w:rPr>
+                <w:rStyle w:val="Hyperlink"/>
+                <w:noProof/>
+                <w:lang w:val="nl-BE"/>
+              </w:rPr>
+              <w:t>5</w:t>
+            </w:r>
+            <w:r>
+              <w:rPr>
+                <w:noProof/>
+                <w:lang w:val="nl-BE" w:eastAsia="nl-BE"/>
+              </w:rPr>
+              <w:tab/>
+            </w:r>
+            <w:r>
+              <w:rPr>
+                <w:rStyle w:val="Hyperlink"/>
+                <w:noProof/>
+                <w:lang w:val="nl-BE"/>
+              </w:rPr>
+              <w:t>Wat is het geschiktste voor jouw project?</w:t>
+            </w:r>
+            <w:r>
+              <w:rPr>
+                <w:noProof/>
+                <w:webHidden/>
+              </w:rPr>
+              <w:tab/>
+            </w:r>
+            <w:r>
+              <w:rPr>
+                <w:noProof/>
+                <w:webHidden/>
+              </w:rPr>
+              <w:fldChar w:fldCharType="begin"/>
+            </w:r>
+            <w:r>
+              <w:rPr>
+                <w:noProof/>
+                <w:webHidden/>
+              </w:rPr>
+              <w:instrText xml:space="preserve"> PAGEREF _Toc437780806 \h </w:instrText>
+            </w:r>
+            <w:r>
+              <w:rPr>
+                <w:noProof/>
+                <w:webHidden/>
+              </w:rPr>
+            </w:r>
+            <w:r>
+              <w:rPr>
+                <w:noProof/>
+                <w:webHidden/>
+              </w:rPr>
+              <w:fldChar w:fldCharType="separate"/>
+            </w:r>
+            <w:r>
+              <w:rPr>
+                <w:noProof/>
+                <w:webHidden/>
+              </w:rPr>
+              <w:t>8</w:t>
+            </w:r>
+            <w:r>
+              <w:rPr>
+                <w:noProof/>
+                <w:webHidden/>
+              </w:rPr>
+              <w:fldChar w:fldCharType="end"/>
+            </w:r>
+          </w:hyperlink>
+        </w:p>
+        <w:p>
+          <w:pPr>
+            <w:pStyle w:val="TOC1"/>
+            <w:tabs>
+              <w:tab w:val="left" w:pos="440"/>
+              <w:tab w:val="right" w:leader="dot" w:pos="9350"/>
+            </w:tabs>
+            <w:rPr>
+              <w:noProof/>
+              <w:lang w:val="nl-BE" w:eastAsia="nl-BE"/>
+            </w:rPr>
+          </w:pPr>
+          <w:hyperlink w:anchor="_Toc437780807" w:history="1">
+            <w:r>
+              <w:rPr>
+                <w:rStyle w:val="Hyperlink"/>
+                <w:noProof/>
+                <w:lang w:val="nl-BE"/>
+              </w:rPr>
+              <w:t>6</w:t>
+            </w:r>
+            <w:r>
+              <w:rPr>
+                <w:noProof/>
+                <w:lang w:val="nl-BE" w:eastAsia="nl-BE"/>
+              </w:rPr>
+              <w:tab/>
+            </w:r>
+            <w:r>
+              <w:rPr>
+                <w:rStyle w:val="Hyperlink"/>
+                <w:noProof/>
+                <w:lang w:val="nl-BE"/>
+              </w:rPr>
+              <w:t>Vergelijking code</w:t>
+            </w:r>
+            <w:r>
+              <w:rPr>
+                <w:noProof/>
+                <w:webHidden/>
+              </w:rPr>
+              <w:tab/>
+            </w:r>
+            <w:r>
+              <w:rPr>
+                <w:noProof/>
+                <w:webHidden/>
+              </w:rPr>
+              <w:fldChar w:fldCharType="begin"/>
+            </w:r>
+            <w:r>
+              <w:rPr>
+                <w:noProof/>
+                <w:webHidden/>
+              </w:rPr>
+              <w:instrText xml:space="preserve"> PAGEREF _Toc437780807 \h </w:instrText>
+            </w:r>
+            <w:r>
+              <w:rPr>
+                <w:noProof/>
+                <w:webHidden/>
+              </w:rPr>
+            </w:r>
+            <w:r>
+              <w:rPr>
+                <w:noProof/>
+                <w:webHidden/>
+              </w:rPr>
+              <w:fldChar w:fldCharType="separate"/>
+            </w:r>
+            <w:r>
+              <w:rPr>
+                <w:noProof/>
+                <w:webHidden/>
+              </w:rPr>
+              <w:t>9</w:t>
+            </w:r>
+            <w:r>
+              <w:rPr>
+                <w:noProof/>
+                <w:webHidden/>
+              </w:rPr>
+              <w:fldChar w:fldCharType="end"/>
+            </w:r>
+          </w:hyperlink>
+        </w:p>
+        <w:p>
+          <w:pPr>
+            <w:pStyle w:val="TOC2"/>
+            <w:tabs>
+              <w:tab w:val="left" w:pos="880"/>
+              <w:tab w:val="right" w:leader="dot" w:pos="9350"/>
+            </w:tabs>
+            <w:rPr>
+              <w:noProof/>
+              <w:lang w:val="nl-BE" w:eastAsia="nl-BE"/>
+            </w:rPr>
+          </w:pPr>
+          <w:hyperlink w:anchor="_Toc437780808" w:history="1">
+            <w:r>
+              <w:rPr>
+                <w:rStyle w:val="Hyperlink"/>
+                <w:noProof/>
+                <w:lang w:val="nl-BE"/>
+              </w:rPr>
+              <w:t>6.1</w:t>
+            </w:r>
+            <w:r>
+              <w:rPr>
+                <w:noProof/>
+                <w:lang w:val="nl-BE" w:eastAsia="nl-BE"/>
+              </w:rPr>
+              <w:tab/>
+            </w:r>
+            <w:r>
+              <w:rPr>
+                <w:rStyle w:val="Hyperlink"/>
+                <w:noProof/>
+                <w:lang w:val="nl-BE"/>
+              </w:rPr>
+              <w:t>Een led lamp laten flikkeren</w:t>
+            </w:r>
+            <w:r>
+              <w:rPr>
+                <w:noProof/>
+                <w:webHidden/>
+              </w:rPr>
+              <w:tab/>
+            </w:r>
+            <w:r>
+              <w:rPr>
+                <w:noProof/>
+                <w:webHidden/>
+              </w:rPr>
+              <w:fldChar w:fldCharType="begin"/>
+            </w:r>
+            <w:r>
+              <w:rPr>
+                <w:noProof/>
+                <w:webHidden/>
+              </w:rPr>
+              <w:instrText xml:space="preserve"> PAGEREF _Toc437780808 \h </w:instrText>
+            </w:r>
+            <w:r>
+              <w:rPr>
+                <w:noProof/>
+                <w:webHidden/>
+              </w:rPr>
+            </w:r>
+            <w:r>
+              <w:rPr>
+                <w:noProof/>
+                <w:webHidden/>
+              </w:rPr>
+              <w:fldChar w:fldCharType="separate"/>
+            </w:r>
+            <w:r>
+              <w:rPr>
+                <w:noProof/>
+                <w:webHidden/>
+              </w:rPr>
+              <w:t>9</w:t>
+            </w:r>
+            <w:r>
+              <w:rPr>
+                <w:noProof/>
+                <w:webHidden/>
+              </w:rPr>
+              <w:fldChar w:fldCharType="end"/>
+            </w:r>
+          </w:hyperlink>
+        </w:p>
+        <w:p>
+          <w:r>
+            <w:rPr>
+              <w:b/>
+              <w:bCs/>
+              <w:noProof/>
+            </w:rPr>
+            <w:fldChar w:fldCharType="end"/>
+          </w:r>
+        </w:p>
+      </w:sdtContent>
+    </w:sdt>
     <w:p>
       <w:pPr>
         <w:pStyle w:val="Heading1"/>
-      </w:pPr>
+        <w:numPr>
+          <w:ilvl w:val="0"/>
+          <w:numId w:val="0"/>
+        </w:numPr>
+        <w:ind w:left="432" w:hanging="432"/>
+      </w:pPr>
+    </w:p>
+    <w:p/>
+    <w:p/>
+    <w:p/>
+    <w:p/>
+    <w:p>
+      <w:pPr>
+        <w:pStyle w:val="Heading1"/>
+        <w:numPr>
+          <w:ilvl w:val="0"/>
+          <w:numId w:val="0"/>
+        </w:numPr>
+        <w:ind w:left="432"/>
+      </w:pPr>
+    </w:p>
+    <w:p/>
+    <w:p/>
+    <w:p>
+      <w:pPr>
+        <w:pStyle w:val="Heading1"/>
+      </w:pPr>
+      <w:bookmarkStart w:id="1" w:name="_Toc437780790"/>
       <w:proofErr w:type="spellStart"/>
       <w:r>
         <w:lastRenderedPageBreak/>
         <w:t>Inleiding</w:t>
       </w:r>
+      <w:bookmarkEnd w:id="1"/>
       <w:proofErr w:type="spellEnd"/>
     </w:p>
     <w:p/>
@@ -359,32 +2049,42 @@
         </w:rPr>
         <w:t xml:space="preserve">Ik heb </w:t>
       </w:r>
+      <w:r>
+        <w:rPr>
+          <w:lang w:val="nl-BE"/>
+        </w:rPr>
+        <w:t>allebei</w:t>
+      </w:r>
+      <w:r>
+        <w:rPr>
+          <w:lang w:val="nl-BE"/>
+        </w:rPr>
+        <w:t xml:space="preserve"> de bordjes al gebruikt voor verschillende projectjes. </w:t>
+      </w:r>
+      <w:r>
+        <w:rPr>
+          <w:lang w:val="nl-BE"/>
+        </w:rPr>
+        <w:t>De RP heb ik nog maar reeds dit jaar leren kennen. Vorige jaren had ik</w:t>
+      </w:r>
+      <w:r>
+        <w:rPr>
+          <w:lang w:val="nl-BE"/>
+        </w:rPr>
+        <w:t xml:space="preserve"> al verschillende keren met de </w:t>
+      </w:r>
       <w:proofErr w:type="spellStart"/>
       <w:r>
         <w:rPr>
           <w:lang w:val="nl-BE"/>
         </w:rPr>
-        <w:t>allebij</w:t>
-      </w:r>
-      <w:proofErr w:type="spellEnd"/>
-      <w:r>
-        <w:rPr>
-          <w:lang w:val="nl-BE"/>
-        </w:rPr>
-        <w:t xml:space="preserve"> de bordjes al gebruikt voor verschillende projectjes. </w:t>
-      </w:r>
-      <w:r>
-        <w:rPr>
-          <w:lang w:val="nl-BE"/>
-        </w:rPr>
-        <w:t xml:space="preserve">De RP heb ik nog maar reeds dit jaar leren kennen. Vorige jaren had ik al verschillende keren met de </w:t>
-      </w:r>
-      <w:proofErr w:type="spellStart"/>
-      <w:r>
-        <w:rPr>
-          <w:lang w:val="nl-BE"/>
-        </w:rPr>
-        <w:t>Arduino</w:t>
+        <w:t>a</w:t>
+      </w:r>
+      <w:r>
+        <w:rPr>
+          <w:lang w:val="nl-BE"/>
+        </w:rPr>
+        <w:t>rduino</w:t>
       </w:r>
       <w:proofErr w:type="spellEnd"/>
       <w:r>
@@ -474,7 +2174,13 @@
                               <w:rPr>
                                 <w:lang w:val="nl-BE"/>
                               </w:rPr>
-                              <w:t>Arduino</w:t>
+                              <w:t>a</w:t>
+                            </w:r>
+                            <w:r>
+                              <w:rPr>
+                                <w:lang w:val="nl-BE"/>
+                              </w:rPr>
+                              <w:t>rduino</w:t>
                             </w:r>
                             <w:proofErr w:type="spellEnd"/>
                             <w:r>
@@ -489,14 +2195,12 @@
                               </w:rPr>
                               <w:t xml:space="preserve">Wat direct </w:t>
                             </w:r>
-                            <w:proofErr w:type="gramStart"/>
                             <w:r>
                               <w:rPr>
                                 <w:lang w:val="nl-BE"/>
                               </w:rPr>
-                              <w:t>opvalt</w:t>
+                              <w:t>opvalt,</w:t>
                             </w:r>
-                            <w:proofErr w:type="gramEnd"/>
                             <w:r>
                               <w:rPr>
                                 <w:lang w:val="nl-BE"/>
@@ -517,26 +2221,24 @@
                               </w:rPr>
                               <w:t xml:space="preserve"> hangen bij de RP. Dit komt omdat de RP zijn pinnen er </w:t>
                             </w:r>
-                            <w:proofErr w:type="gramStart"/>
                             <w:r>
                               <w:rPr>
                                 <w:lang w:val="nl-BE"/>
                               </w:rPr>
-                              <w:t>uitsteken ,</w:t>
-                            </w:r>
-                            <w:proofErr w:type="gramEnd"/>
-                            <w:r>
-                              <w:rPr>
-                                <w:lang w:val="nl-BE"/>
-                              </w:rPr>
-                              <w:t xml:space="preserve"> in tegendeel met de </w:t>
+                              <w:t xml:space="preserve">uitsteken, in tegendeel met de </w:t>
                             </w:r>
                             <w:proofErr w:type="spellStart"/>
                             <w:r>
                               <w:rPr>
                                 <w:lang w:val="nl-BE"/>
                               </w:rPr>
-                              <w:t>Arduino</w:t>
+                              <w:t>a</w:t>
+                            </w:r>
+                            <w:r>
+                              <w:rPr>
+                                <w:lang w:val="nl-BE"/>
+                              </w:rPr>
+                              <w:t>rduino</w:t>
                             </w:r>
                             <w:proofErr w:type="spellEnd"/>
                             <w:r>
@@ -589,7 +2291,13 @@
                         <w:rPr>
                           <w:lang w:val="nl-BE"/>
                         </w:rPr>
-                        <w:t>Arduino</w:t>
+                        <w:t>a</w:t>
+                      </w:r>
+                      <w:r>
+                        <w:rPr>
+                          <w:lang w:val="nl-BE"/>
+                        </w:rPr>
+                        <w:t>rduino</w:t>
                       </w:r>
                       <w:proofErr w:type="spellEnd"/>
                       <w:r>
@@ -604,14 +2312,12 @@
                         </w:rPr>
                         <w:t xml:space="preserve">Wat direct </w:t>
                       </w:r>
-                      <w:proofErr w:type="gramStart"/>
                       <w:r>
                         <w:rPr>
                           <w:lang w:val="nl-BE"/>
                         </w:rPr>
-                        <w:t>opvalt</w:t>
+                        <w:t>opvalt,</w:t>
                       </w:r>
-                      <w:proofErr w:type="gramEnd"/>
                       <w:r>
                         <w:rPr>
                           <w:lang w:val="nl-BE"/>
@@ -632,26 +2338,24 @@
                         </w:rPr>
                         <w:t xml:space="preserve"> hangen bij de RP. Dit komt omdat de RP zijn pinnen er </w:t>
                       </w:r>
-                      <w:proofErr w:type="gramStart"/>
                       <w:r>
                         <w:rPr>
                           <w:lang w:val="nl-BE"/>
                         </w:rPr>
-                        <w:t>uitsteken ,</w:t>
-                      </w:r>
-                      <w:proofErr w:type="gramEnd"/>
-                      <w:r>
-                        <w:rPr>
-                          <w:lang w:val="nl-BE"/>
-                        </w:rPr>
-                        <w:t xml:space="preserve"> in tegendeel met de </w:t>
+                        <w:t xml:space="preserve">uitsteken, in tegendeel met de </w:t>
                       </w:r>
                       <w:proofErr w:type="spellStart"/>
                       <w:r>
                         <w:rPr>
                           <w:lang w:val="nl-BE"/>
                         </w:rPr>
-                        <w:t>Arduino</w:t>
+                        <w:t>a</w:t>
+                      </w:r>
+                      <w:r>
+                        <w:rPr>
+                          <w:lang w:val="nl-BE"/>
+                        </w:rPr>
+                        <w:t>rduino</w:t>
                       </w:r>
                       <w:proofErr w:type="spellEnd"/>
                       <w:r>
@@ -767,12 +2471,14 @@
           <w:lang w:val="nl-BE"/>
         </w:rPr>
       </w:pPr>
+      <w:bookmarkStart w:id="2" w:name="_Toc437780791"/>
       <w:r>
         <w:rPr>
           <w:lang w:val="nl-BE"/>
         </w:rPr>
         <w:t>Gelijkenissen</w:t>
       </w:r>
+      <w:bookmarkEnd w:id="2"/>
     </w:p>
     <w:p>
       <w:pPr>
@@ -864,14 +2570,12 @@
           <w:lang w:val="nl-BE"/>
         </w:rPr>
       </w:pPr>
-      <w:proofErr w:type="spellStart"/>
-      <w:r>
-        <w:rPr>
-          <w:lang w:val="nl-BE"/>
-        </w:rPr>
-        <w:t>Allebij</w:t>
-      </w:r>
-      <w:proofErr w:type="spellEnd"/>
+      <w:r>
+        <w:rPr>
+          <w:lang w:val="nl-BE"/>
+        </w:rPr>
+        <w:t>Allebei</w:t>
+      </w:r>
       <w:r>
         <w:rPr>
           <w:lang w:val="nl-BE"/>
@@ -999,14 +2703,12 @@
                               </w:rPr>
                               <w:t xml:space="preserve">Ze hebben </w:t>
                             </w:r>
-                            <w:proofErr w:type="spellStart"/>
                             <w:r>
                               <w:rPr>
                                 <w:lang w:val="nl-BE"/>
                               </w:rPr>
-                              <w:t>allebij</w:t>
+                              <w:t>allebei</w:t>
                             </w:r>
-                            <w:proofErr w:type="spellEnd"/>
                             <w:r>
                               <w:rPr>
                                 <w:lang w:val="nl-BE"/>
@@ -1019,14 +2721,12 @@
                               </w:rPr>
                               <w:t xml:space="preserve">dat de instructies uitvoert. Ook hebben ze </w:t>
                             </w:r>
-                            <w:proofErr w:type="gramStart"/>
                             <w:r>
                               <w:rPr>
                                 <w:lang w:val="nl-BE"/>
                               </w:rPr>
-                              <w:t>timers ,</w:t>
+                              <w:t>timers,</w:t>
                             </w:r>
-                            <w:proofErr w:type="gramEnd"/>
                             <w:r>
                               <w:rPr>
                                 <w:lang w:val="nl-BE"/>
@@ -1096,14 +2796,12 @@
                         </w:rPr>
                         <w:t xml:space="preserve">Ze hebben </w:t>
                       </w:r>
-                      <w:proofErr w:type="spellStart"/>
                       <w:r>
                         <w:rPr>
                           <w:lang w:val="nl-BE"/>
                         </w:rPr>
-                        <w:t>allebij</w:t>
+                        <w:t>allebei</w:t>
                       </w:r>
-                      <w:proofErr w:type="spellEnd"/>
                       <w:r>
                         <w:rPr>
                           <w:lang w:val="nl-BE"/>
@@ -1116,14 +2814,12 @@
                         </w:rPr>
                         <w:t xml:space="preserve">dat de instructies uitvoert. Ook hebben ze </w:t>
                       </w:r>
-                      <w:proofErr w:type="gramStart"/>
                       <w:r>
                         <w:rPr>
                           <w:lang w:val="nl-BE"/>
                         </w:rPr>
-                        <w:t>timers ,</w:t>
+                        <w:t>timers,</w:t>
                       </w:r>
-                      <w:proofErr w:type="gramEnd"/>
                       <w:r>
                         <w:rPr>
                           <w:lang w:val="nl-BE"/>
@@ -1169,7 +2865,8 @@
       </w:r>
       <w:r>
         <w:rPr>
-          <w:lang w:val="nl-BE"/>
+          <w:noProof/>
+          <w:lang w:val="nl-BE" w:eastAsia="nl-BE"/>
         </w:rPr>
         <w:drawing>
           <wp:anchor distT="0" distB="0" distL="114300" distR="114300" simplePos="0" relativeHeight="251680768" behindDoc="1" locked="0" layoutInCell="1" allowOverlap="1" wp14:anchorId="33EE373F" wp14:editId="54CA2E0C">
@@ -1243,21 +2940,15 @@
           <w:lang w:val="nl-BE"/>
         </w:rPr>
       </w:pPr>
+      <w:bookmarkStart w:id="3" w:name="_Toc437780792"/>
       <w:r>
         <w:rPr>
           <w:lang w:val="nl-BE"/>
         </w:rPr>
         <w:lastRenderedPageBreak/>
-        <w:t>Algemene versc</w:t>
-      </w:r>
-      <w:bookmarkStart w:id="0" w:name="_GoBack"/>
-      <w:bookmarkEnd w:id="0"/>
-      <w:r>
-        <w:rPr>
-          <w:lang w:val="nl-BE"/>
-        </w:rPr>
-        <w:t>hillen</w:t>
-      </w:r>
+        <w:t>Algemene verschillen</w:t>
+      </w:r>
+      <w:bookmarkEnd w:id="3"/>
     </w:p>
     <w:p>
       <w:pPr>
@@ -1273,6 +2964,7 @@
           <w:lang w:val="nl-BE"/>
         </w:rPr>
       </w:pPr>
+      <w:bookmarkStart w:id="4" w:name="_Toc437780793"/>
       <w:proofErr w:type="spellStart"/>
       <w:r>
         <w:rPr>
@@ -1280,6 +2972,7 @@
         </w:rPr>
         <w:t>Arduino</w:t>
       </w:r>
+      <w:bookmarkEnd w:id="4"/>
       <w:proofErr w:type="spellEnd"/>
       <w:r>
         <w:rPr>
@@ -1299,9 +2992,11 @@
       <w:pPr>
         <w:pStyle w:val="Heading3"/>
       </w:pPr>
+      <w:bookmarkStart w:id="5" w:name="_Toc437780794"/>
       <w:r>
         <w:t>vorm</w:t>
       </w:r>
+      <w:bookmarkEnd w:id="5"/>
     </w:p>
     <w:p>
       <w:pPr>
@@ -1418,14 +3113,20 @@
         <w:rPr>
           <w:lang w:val="nl-BE"/>
         </w:rPr>
-        <w:t xml:space="preserve"> bestaat in vele verschillende vormen. Ik ga het voornamelijk hebben over de </w:t>
+        <w:t xml:space="preserve"> bestaat in vele verschillende vormen. Ik ga h</w:t>
+      </w:r>
+      <w:r>
+        <w:rPr>
+          <w:lang w:val="nl-BE"/>
+        </w:rPr>
+        <w:t xml:space="preserve">et voornamelijk hebben over de </w:t>
       </w:r>
       <w:proofErr w:type="spellStart"/>
       <w:r>
         <w:rPr>
           <w:lang w:val="nl-BE"/>
         </w:rPr>
-        <w:t>Arduino</w:t>
+        <w:t>arduino</w:t>
       </w:r>
       <w:proofErr w:type="spellEnd"/>
       <w:r>
@@ -1435,13 +3136,21 @@
         <w:t xml:space="preserve"> </w:t>
       </w:r>
       <w:proofErr w:type="spellStart"/>
-      <w:r>
-        <w:rPr>
-          <w:lang w:val="nl-BE"/>
-        </w:rPr>
-        <w:t>Uno</w:t>
+      <w:proofErr w:type="gramStart"/>
+      <w:r>
+        <w:rPr>
+          <w:lang w:val="nl-BE"/>
+        </w:rPr>
+        <w:t>u</w:t>
+      </w:r>
+      <w:r>
+        <w:rPr>
+          <w:lang w:val="nl-BE"/>
+        </w:rPr>
+        <w:t>no</w:t>
       </w:r>
       <w:proofErr w:type="spellEnd"/>
+      <w:proofErr w:type="gramEnd"/>
       <w:r>
         <w:rPr>
           <w:lang w:val="nl-BE"/>
@@ -1460,212 +3169,206 @@
         </w:rPr>
         <w:t xml:space="preserve">De versies wel hard van elkaar. Het is eigenlijk een </w:t>
       </w:r>
+      <w:r>
+        <w:rPr>
+          <w:lang w:val="nl-BE"/>
+        </w:rPr>
+        <w:t>programmeerbare</w:t>
+      </w:r>
+      <w:r>
+        <w:rPr>
+          <w:lang w:val="nl-BE"/>
+        </w:rPr>
+        <w:t xml:space="preserve"> </w:t>
+      </w:r>
+      <w:r>
+        <w:rPr>
+          <w:b/>
+          <w:lang w:val="nl-BE"/>
+        </w:rPr>
+        <w:t>microcontroller</w:t>
+      </w:r>
+      <w:r>
+        <w:rPr>
+          <w:lang w:val="nl-BE"/>
+        </w:rPr>
+        <w:t xml:space="preserve">. De enige functionaliteiten die het heeft is wat jij erop programmeert. De vorm is echt gemaakt om gemakkelijk met hardware componentjes te werken zoals sensors en </w:t>
+      </w:r>
       <w:proofErr w:type="spellStart"/>
       <w:r>
         <w:rPr>
           <w:lang w:val="nl-BE"/>
         </w:rPr>
-        <w:t>pogrameerbare</w:t>
+        <w:t>leds</w:t>
       </w:r>
       <w:proofErr w:type="spellEnd"/>
       <w:r>
         <w:rPr>
           <w:lang w:val="nl-BE"/>
         </w:rPr>
+        <w:t xml:space="preserve">. </w:t>
+      </w:r>
+    </w:p>
+    <w:p>
+      <w:pPr>
+        <w:rPr>
+          <w:lang w:val="nl-BE"/>
+        </w:rPr>
+      </w:pPr>
+    </w:p>
+    <w:p>
+      <w:pPr>
+        <w:pStyle w:val="Heading3"/>
+      </w:pPr>
+      <w:bookmarkStart w:id="6" w:name="_Toc437780795"/>
+      <w:r>
+        <w:t>code</w:t>
+      </w:r>
+      <w:bookmarkEnd w:id="6"/>
+    </w:p>
+    <w:p>
+      <w:pPr>
+        <w:rPr>
+          <w:lang w:val="nl-BE"/>
+        </w:rPr>
+      </w:pPr>
+    </w:p>
+    <w:p>
+      <w:pPr>
+        <w:rPr>
+          <w:lang w:val="nl-BE"/>
+        </w:rPr>
+      </w:pPr>
+      <w:r>
+        <w:rPr>
+          <w:lang w:val="nl-BE"/>
+        </w:rPr>
+        <w:t>De code die je schrijft in de IDE (</w:t>
+      </w:r>
+      <w:proofErr w:type="spellStart"/>
+      <w:r>
+        <w:rPr>
+          <w:lang w:val="nl-BE"/>
+        </w:rPr>
+        <w:t>integrated</w:t>
+      </w:r>
+      <w:proofErr w:type="spellEnd"/>
+      <w:r>
+        <w:rPr>
+          <w:lang w:val="nl-BE"/>
+        </w:rPr>
         <w:t xml:space="preserve"> </w:t>
       </w:r>
-      <w:r>
-        <w:rPr>
-          <w:b/>
-          <w:lang w:val="nl-BE"/>
-        </w:rPr>
-        <w:t>microcontroller</w:t>
-      </w:r>
-      <w:r>
-        <w:rPr>
-          <w:lang w:val="nl-BE"/>
-        </w:rPr>
-        <w:t xml:space="preserve">. De enige functionaliteiten die het heeft is wat jij erop programmeert. De vorm is echt gemaakt om gemakkelijk met hardware componentjes te werken zoals sensors en </w:t>
-      </w:r>
       <w:proofErr w:type="spellStart"/>
       <w:r>
         <w:rPr>
           <w:lang w:val="nl-BE"/>
         </w:rPr>
-        <w:t>leds</w:t>
+        <w:t>development</w:t>
       </w:r>
       <w:proofErr w:type="spellEnd"/>
       <w:r>
         <w:rPr>
           <w:lang w:val="nl-BE"/>
         </w:rPr>
-        <w:t xml:space="preserve">. </w:t>
-      </w:r>
-    </w:p>
-    <w:p>
-      <w:pPr>
-        <w:rPr>
-          <w:lang w:val="nl-BE"/>
-        </w:rPr>
-      </w:pPr>
-    </w:p>
-    <w:p>
-      <w:pPr>
-        <w:pStyle w:val="Heading3"/>
-      </w:pPr>
-      <w:r>
-        <w:t>code</w:t>
-      </w:r>
-    </w:p>
-    <w:p>
-      <w:pPr>
-        <w:rPr>
-          <w:lang w:val="nl-BE"/>
-        </w:rPr>
-      </w:pPr>
-    </w:p>
-    <w:p>
-      <w:pPr>
-        <w:rPr>
-          <w:lang w:val="nl-BE"/>
-        </w:rPr>
-      </w:pPr>
-      <w:r>
-        <w:rPr>
-          <w:lang w:val="nl-BE"/>
-        </w:rPr>
-        <w:t>De code die je schrijft in de IDE (</w:t>
+        <w:t xml:space="preserve"> </w:t>
       </w:r>
       <w:proofErr w:type="spellStart"/>
       <w:r>
         <w:rPr>
           <w:lang w:val="nl-BE"/>
         </w:rPr>
-        <w:t>integrated</w:t>
+        <w:t>enviroment</w:t>
       </w:r>
       <w:proofErr w:type="spellEnd"/>
       <w:r>
         <w:rPr>
           <w:lang w:val="nl-BE"/>
         </w:rPr>
-        <w:t xml:space="preserve"> </w:t>
+        <w:t xml:space="preserve">) is de enige code die draait op zijn chip. Er is geen </w:t>
+      </w:r>
+      <w:r>
+        <w:rPr>
+          <w:lang w:val="nl-BE"/>
+        </w:rPr>
+        <w:t xml:space="preserve">omzetting van de </w:t>
+      </w:r>
+      <w:proofErr w:type="gramStart"/>
+      <w:r>
+        <w:rPr>
+          <w:lang w:val="nl-BE"/>
+        </w:rPr>
+        <w:t>code ,</w:t>
+      </w:r>
+      <w:proofErr w:type="gramEnd"/>
+      <w:r>
+        <w:rPr>
+          <w:lang w:val="nl-BE"/>
+        </w:rPr>
+        <w:t xml:space="preserve"> geen besturingssysteem en geen firmware (software die in hardware </w:t>
+      </w:r>
+      <w:r>
+        <w:rPr>
+          <w:lang w:val="nl-BE"/>
+        </w:rPr>
+        <w:t>in geprogrammeerd</w:t>
+      </w:r>
+      <w:r>
+        <w:rPr>
+          <w:lang w:val="nl-BE"/>
+        </w:rPr>
+        <w:t xml:space="preserve"> is). De </w:t>
       </w:r>
       <w:proofErr w:type="spellStart"/>
       <w:r>
         <w:rPr>
           <w:lang w:val="nl-BE"/>
         </w:rPr>
-        <w:t>development</w:t>
+        <w:t>arduino</w:t>
       </w:r>
       <w:proofErr w:type="spellEnd"/>
       <w:r>
         <w:rPr>
           <w:lang w:val="nl-BE"/>
         </w:rPr>
-        <w:t xml:space="preserve"> </w:t>
+        <w:t xml:space="preserve"> maakt gebruik van </w:t>
+      </w:r>
+      <w:r>
+        <w:rPr>
+          <w:lang w:val="nl-BE"/>
+        </w:rPr>
+        <w:t>programmeertalen</w:t>
+      </w:r>
+      <w:r>
+        <w:rPr>
+          <w:lang w:val="nl-BE"/>
+        </w:rPr>
+        <w:t xml:space="preserve"> C en C++. De code wordt gecompileerd naar </w:t>
+      </w:r>
+      <w:r>
+        <w:rPr>
+          <w:lang w:val="nl-BE"/>
+        </w:rPr>
+        <w:t>machinetaal</w:t>
+      </w:r>
+      <w:r>
+        <w:rPr>
+          <w:lang w:val="nl-BE"/>
+        </w:rPr>
+        <w:t xml:space="preserve"> en dat wordt daarna gedraaid op de </w:t>
       </w:r>
       <w:proofErr w:type="spellStart"/>
       <w:r>
         <w:rPr>
           <w:lang w:val="nl-BE"/>
         </w:rPr>
-        <w:t>enviroment</w:t>
+        <w:t>arduino</w:t>
       </w:r>
       <w:proofErr w:type="spellEnd"/>
       <w:r>
         <w:rPr>
           <w:lang w:val="nl-BE"/>
         </w:rPr>
-        <w:t xml:space="preserve">) is de enige code die draait op zijn chip. Er is geen </w:t>
-      </w:r>
-      <w:r>
-        <w:rPr>
-          <w:lang w:val="nl-BE"/>
-        </w:rPr>
-        <w:t xml:space="preserve">omzetting van de </w:t>
-      </w:r>
-      <w:proofErr w:type="gramStart"/>
-      <w:r>
-        <w:rPr>
-          <w:lang w:val="nl-BE"/>
-        </w:rPr>
-        <w:t>code ,</w:t>
-      </w:r>
-      <w:proofErr w:type="gramEnd"/>
-      <w:r>
-        <w:rPr>
-          <w:lang w:val="nl-BE"/>
-        </w:rPr>
-        <w:t xml:space="preserve"> geen besturingssysteem en geen firmware (software die in hardware </w:t>
-      </w:r>
-      <w:proofErr w:type="spellStart"/>
-      <w:r>
-        <w:rPr>
-          <w:lang w:val="nl-BE"/>
-        </w:rPr>
-        <w:t>ingeprogrammeerd</w:t>
-      </w:r>
-      <w:proofErr w:type="spellEnd"/>
-      <w:r>
-        <w:rPr>
-          <w:lang w:val="nl-BE"/>
-        </w:rPr>
-        <w:t xml:space="preserve"> is). De </w:t>
-      </w:r>
-      <w:proofErr w:type="spellStart"/>
-      <w:r>
-        <w:rPr>
-          <w:lang w:val="nl-BE"/>
-        </w:rPr>
-        <w:t>arduino</w:t>
-      </w:r>
-      <w:proofErr w:type="spellEnd"/>
-      <w:r>
-        <w:rPr>
-          <w:lang w:val="nl-BE"/>
-        </w:rPr>
-        <w:t xml:space="preserve"> maakt gebruik van </w:t>
-      </w:r>
-      <w:proofErr w:type="spellStart"/>
-      <w:r>
-        <w:rPr>
-          <w:lang w:val="nl-BE"/>
-        </w:rPr>
-        <w:t>programeertalen</w:t>
-      </w:r>
-      <w:proofErr w:type="spellEnd"/>
-      <w:r>
-        <w:rPr>
-          <w:lang w:val="nl-BE"/>
-        </w:rPr>
-        <w:t xml:space="preserve"> C en C++. De code wordt gecompileerd naar </w:t>
-      </w:r>
-      <w:proofErr w:type="spellStart"/>
-      <w:r>
-        <w:rPr>
-          <w:lang w:val="nl-BE"/>
-        </w:rPr>
-        <w:t>machine-taal</w:t>
-      </w:r>
-      <w:proofErr w:type="spellEnd"/>
-      <w:r>
-        <w:rPr>
-          <w:lang w:val="nl-BE"/>
-        </w:rPr>
-        <w:t xml:space="preserve"> en dat wordt daarna gedraaid op de </w:t>
-      </w:r>
-      <w:proofErr w:type="spellStart"/>
-      <w:r>
-        <w:rPr>
-          <w:lang w:val="nl-BE"/>
-        </w:rPr>
-        <w:t>arduino</w:t>
-      </w:r>
-      <w:proofErr w:type="spellEnd"/>
-      <w:r>
-        <w:rPr>
-          <w:lang w:val="nl-BE"/>
-        </w:rPr>
         <w:t xml:space="preserve"> zelf.</w:t>
       </w:r>
     </w:p>
@@ -1677,7 +3380,8 @@
       </w:pPr>
       <w:r>
         <w:rPr>
-          <w:lang w:val="nl-BE"/>
+          <w:noProof/>
+          <w:lang w:val="nl-BE" w:eastAsia="nl-BE"/>
         </w:rPr>
         <w:drawing>
           <wp:anchor distT="0" distB="0" distL="114300" distR="114300" simplePos="0" relativeHeight="251673600" behindDoc="1" locked="0" layoutInCell="1" allowOverlap="1" wp14:anchorId="3732CB04" wp14:editId="32A338E3">
@@ -1745,7 +3449,8 @@
       </w:r>
       <w:r>
         <w:rPr>
-          <w:lang w:val="nl-BE"/>
+          <w:noProof/>
+          <w:lang w:val="nl-BE" w:eastAsia="nl-BE"/>
         </w:rPr>
         <w:drawing>
           <wp:anchor distT="0" distB="0" distL="114300" distR="114300" simplePos="0" relativeHeight="251668480" behindDoc="1" locked="0" layoutInCell="1" allowOverlap="1" wp14:anchorId="41981863" wp14:editId="02EC5ED1">
@@ -1813,7 +3518,8 @@
       </w:r>
       <w:r>
         <w:rPr>
-          <w:lang w:val="nl-BE"/>
+          <w:noProof/>
+          <w:lang w:val="nl-BE" w:eastAsia="nl-BE"/>
         </w:rPr>
         <w:drawing>
           <wp:anchor distT="0" distB="0" distL="114300" distR="114300" simplePos="0" relativeHeight="251670528" behindDoc="1" locked="0" layoutInCell="1" allowOverlap="1" wp14:anchorId="40FE2B07" wp14:editId="71C580BC">
@@ -2080,6 +3786,7 @@
       <w:pPr>
         <w:pStyle w:val="Heading3"/>
       </w:pPr>
+      <w:bookmarkStart w:id="7" w:name="_Toc437780796"/>
       <w:r>
         <w:t xml:space="preserve">I/O </w:t>
       </w:r>
@@ -2087,6 +3794,7 @@
       <w:r>
         <w:t>pins</w:t>
       </w:r>
+      <w:bookmarkEnd w:id="7"/>
       <w:proofErr w:type="spellEnd"/>
     </w:p>
     <w:p>
@@ -2104,7 +3812,8 @@
       </w:pPr>
       <w:r>
         <w:rPr>
-          <w:lang w:val="nl-BE"/>
+          <w:noProof/>
+          <w:lang w:val="nl-BE" w:eastAsia="nl-BE"/>
         </w:rPr>
         <w:drawing>
           <wp:anchor distT="0" distB="0" distL="114300" distR="114300" simplePos="0" relativeHeight="251679744" behindDoc="1" locked="0" layoutInCell="1" allowOverlap="1" wp14:anchorId="6DEC775C" wp14:editId="23ABFB1C">
@@ -2191,7 +3900,8 @@
       </w:pPr>
       <w:r>
         <w:rPr>
-          <w:lang w:val="nl-BE"/>
+          <w:noProof/>
+          <w:lang w:val="nl-BE" w:eastAsia="nl-BE"/>
         </w:rPr>
         <w:drawing>
           <wp:anchor distT="0" distB="0" distL="114300" distR="114300" simplePos="0" relativeHeight="251678720" behindDoc="1" locked="0" layoutInCell="1" allowOverlap="1" wp14:anchorId="71851303" wp14:editId="19374D68">
@@ -2269,9 +3979,14 @@
       <w:pPr>
         <w:pStyle w:val="Heading3"/>
       </w:pPr>
+      <w:bookmarkStart w:id="8" w:name="_Toc437780797"/>
       <w:r>
         <w:lastRenderedPageBreak/>
-        <w:t xml:space="preserve">Prijs </w:t>
+        <w:t>Prijs</w:t>
+      </w:r>
+      <w:bookmarkEnd w:id="8"/>
+      <w:r>
+        <w:t xml:space="preserve"> </w:t>
       </w:r>
     </w:p>
     <w:p>
@@ -2305,7 +4020,13 @@
         <w:rPr>
           <w:lang w:val="nl-BE"/>
         </w:rPr>
-        <w:t xml:space="preserve"> kost rond de 25 euro. Je moet wel rekeninghouden dat je voor vele functionaliteiten zoals WIFI, ethernet, </w:t>
+        <w:t xml:space="preserve"> kost rond de 25 euro. Je moet wel rekeninghouden dat je voor vele functionaliteiten zoals WIFI</w:t>
+      </w:r>
+      <w:r>
+        <w:rPr>
+          <w:lang w:val="nl-BE"/>
+        </w:rPr>
+        <w:t xml:space="preserve">, ethernet, </w:t>
       </w:r>
       <w:proofErr w:type="spellStart"/>
       <w:r>
@@ -2326,7 +4047,7 @@
         <w:rPr>
           <w:lang w:val="nl-BE"/>
         </w:rPr>
-        <w:t>Arduino</w:t>
+        <w:t>arduino</w:t>
       </w:r>
       <w:proofErr w:type="spellEnd"/>
       <w:r>
@@ -2340,7 +4061,13 @@
         <w:rPr>
           <w:lang w:val="nl-BE"/>
         </w:rPr>
-        <w:t>Shields</w:t>
+        <w:t>s</w:t>
+      </w:r>
+      <w:r>
+        <w:rPr>
+          <w:lang w:val="nl-BE"/>
+        </w:rPr>
+        <w:t>hields</w:t>
       </w:r>
       <w:proofErr w:type="spellEnd"/>
       <w:r>
@@ -2402,13 +4129,188 @@
         <w:rPr>
           <w:lang w:val="nl-BE"/>
         </w:rPr>
-        <w:t xml:space="preserve">Je hebt geen kit nodig enkel de draad en het bordje en je bent klaar om te werken. In tegenstelling tot de </w:t>
+        <w:t>Je hebt geen kit nodig enkel de draad en het bordje en je bent klaar om te w</w:t>
+      </w:r>
+      <w:r>
+        <w:rPr>
+          <w:lang w:val="nl-BE"/>
+        </w:rPr>
+        <w:t xml:space="preserve">erken. In tegenstelling tot de </w:t>
       </w:r>
       <w:proofErr w:type="spellStart"/>
       <w:r>
         <w:rPr>
           <w:lang w:val="nl-BE"/>
         </w:rPr>
+        <w:t>raspberry</w:t>
+      </w:r>
+      <w:proofErr w:type="spellEnd"/>
+      <w:r>
+        <w:rPr>
+          <w:lang w:val="nl-BE"/>
+        </w:rPr>
+        <w:t xml:space="preserve"> p</w:t>
+      </w:r>
+      <w:r>
+        <w:rPr>
+          <w:lang w:val="nl-BE"/>
+        </w:rPr>
+        <w:t xml:space="preserve">i waar je een HDMI kabel , SD kaartje , </w:t>
+      </w:r>
+      <w:proofErr w:type="gramStart"/>
+      <w:r>
+        <w:rPr>
+          <w:lang w:val="nl-BE"/>
+        </w:rPr>
+        <w:t>toetsenbord ,</w:t>
+      </w:r>
+      <w:proofErr w:type="gramEnd"/>
+      <w:r>
+        <w:rPr>
+          <w:lang w:val="nl-BE"/>
+        </w:rPr>
+        <w:t xml:space="preserve"> muis, … voor nodig hebt.</w:t>
+      </w:r>
+    </w:p>
+    <w:p>
+      <w:pPr>
+        <w:rPr>
+          <w:lang w:val="nl-BE"/>
+        </w:rPr>
+      </w:pPr>
+    </w:p>
+    <w:p>
+      <w:pPr>
+        <w:pStyle w:val="Heading3"/>
+      </w:pPr>
+      <w:bookmarkStart w:id="9" w:name="_Toc437780798"/>
+      <w:r>
+        <w:t>Kennis</w:t>
+      </w:r>
+      <w:bookmarkEnd w:id="9"/>
+    </w:p>
+    <w:p>
+      <w:pPr>
+        <w:rPr>
+          <w:lang w:val="nl-BE"/>
+        </w:rPr>
+      </w:pPr>
+    </w:p>
+    <w:p>
+      <w:pPr>
+        <w:rPr>
+          <w:lang w:val="nl-BE"/>
+        </w:rPr>
+      </w:pPr>
+      <w:r>
+        <w:rPr>
+          <w:lang w:val="nl-BE"/>
+        </w:rPr>
+        <w:t xml:space="preserve">De </w:t>
+      </w:r>
+      <w:proofErr w:type="spellStart"/>
+      <w:r>
+        <w:rPr>
+          <w:lang w:val="nl-BE"/>
+        </w:rPr>
+        <w:t>arduino</w:t>
+      </w:r>
+      <w:proofErr w:type="spellEnd"/>
+      <w:r>
+        <w:rPr>
+          <w:lang w:val="nl-BE"/>
+        </w:rPr>
+        <w:t xml:space="preserve"> is zeer gemakkelijk te gebruiken. Persoonlijk vind ik het makkelijker om met een </w:t>
+      </w:r>
+      <w:proofErr w:type="spellStart"/>
+      <w:r>
+        <w:rPr>
+          <w:lang w:val="nl-BE"/>
+        </w:rPr>
+        <w:t>arduino</w:t>
+      </w:r>
+      <w:proofErr w:type="spellEnd"/>
+      <w:r>
+        <w:rPr>
+          <w:lang w:val="nl-BE"/>
+        </w:rPr>
+        <w:t xml:space="preserve"> te werken dan met een </w:t>
+      </w:r>
+      <w:proofErr w:type="spellStart"/>
+      <w:r>
+        <w:rPr>
+          <w:lang w:val="nl-BE"/>
+        </w:rPr>
+        <w:t>rasp</w:t>
+      </w:r>
+      <w:r>
+        <w:rPr>
+          <w:lang w:val="nl-BE"/>
+        </w:rPr>
+        <w:t>b</w:t>
+      </w:r>
+      <w:r>
+        <w:rPr>
+          <w:lang w:val="nl-BE"/>
+        </w:rPr>
+        <w:t>erry</w:t>
+      </w:r>
+      <w:proofErr w:type="spellEnd"/>
+      <w:r>
+        <w:rPr>
+          <w:lang w:val="nl-BE"/>
+        </w:rPr>
+        <w:t xml:space="preserve"> pi. Omdat je gewoon basis C++ code kan gebruiken. </w:t>
+      </w:r>
+      <w:proofErr w:type="gramStart"/>
+      <w:r>
+        <w:rPr>
+          <w:lang w:val="nl-BE"/>
+        </w:rPr>
+        <w:t>Daarna steek je hem gewoon in en upload je de code naar het bordje en het werkt.</w:t>
+      </w:r>
+      <w:proofErr w:type="gramEnd"/>
+      <w:r>
+        <w:rPr>
+          <w:lang w:val="nl-BE"/>
+        </w:rPr>
+        <w:t xml:space="preserve"> Voor de </w:t>
+      </w:r>
+      <w:proofErr w:type="spellStart"/>
+      <w:r>
+        <w:rPr>
+          <w:lang w:val="nl-BE"/>
+        </w:rPr>
+        <w:t>arduino</w:t>
+      </w:r>
+      <w:proofErr w:type="spellEnd"/>
+      <w:r>
+        <w:rPr>
+          <w:lang w:val="nl-BE"/>
+        </w:rPr>
+        <w:t xml:space="preserve"> is zeer weinig kennis vereist een beetje basis coderen en je kan ermee werken. </w:t>
+      </w:r>
+    </w:p>
+    <w:p>
+      <w:pPr>
+        <w:rPr>
+          <w:lang w:val="nl-BE"/>
+        </w:rPr>
+      </w:pPr>
+    </w:p>
+    <w:p>
+      <w:pPr>
+        <w:pStyle w:val="Heading2"/>
+        <w:rPr>
+          <w:lang w:val="nl-BE"/>
+        </w:rPr>
+      </w:pPr>
+      <w:bookmarkStart w:id="10" w:name="_Toc437780799"/>
+      <w:proofErr w:type="spellStart"/>
+      <w:r>
+        <w:rPr>
+          <w:lang w:val="nl-BE"/>
+        </w:rPr>
         <w:t>Raspberry</w:t>
       </w:r>
       <w:proofErr w:type="spellEnd"/>
@@ -2416,22 +4318,9 @@
         <w:rPr>
           <w:lang w:val="nl-BE"/>
         </w:rPr>
-        <w:t xml:space="preserve"> Pi waar je een HDMI kabel , SD kaartje , </w:t>
-      </w:r>
-      <w:proofErr w:type="gramStart"/>
-      <w:r>
-        <w:rPr>
-          <w:lang w:val="nl-BE"/>
-        </w:rPr>
-        <w:t>toetsenbord ,</w:t>
-      </w:r>
-      <w:proofErr w:type="gramEnd"/>
-      <w:r>
-        <w:rPr>
-          <w:lang w:val="nl-BE"/>
-        </w:rPr>
-        <w:t xml:space="preserve"> muis, … voor nodig hebt.</w:t>
-      </w:r>
+        <w:t xml:space="preserve"> Pi</w:t>
+      </w:r>
+      <w:bookmarkEnd w:id="10"/>
     </w:p>
     <w:p>
       <w:pPr>
@@ -2444,96 +4333,11 @@
       <w:pPr>
         <w:pStyle w:val="Heading3"/>
       </w:pPr>
-      <w:r>
-        <w:t>Veiligheid</w:t>
-      </w:r>
-    </w:p>
-    <w:p>
-      <w:pPr>
-        <w:rPr>
-          <w:lang w:val="nl-BE"/>
-        </w:rPr>
-      </w:pPr>
-    </w:p>
-    <w:p>
-      <w:pPr>
-        <w:rPr>
-          <w:lang w:val="nl-BE"/>
-        </w:rPr>
-      </w:pPr>
-    </w:p>
-    <w:p>
-      <w:pPr>
-        <w:rPr>
-          <w:lang w:val="nl-BE"/>
-        </w:rPr>
-      </w:pPr>
-    </w:p>
-    <w:p>
-      <w:pPr>
-        <w:pStyle w:val="Heading3"/>
-      </w:pPr>
-      <w:r>
-        <w:t>Kennis</w:t>
-      </w:r>
-    </w:p>
-    <w:p>
-      <w:pPr>
-        <w:rPr>
-          <w:lang w:val="nl-BE"/>
-        </w:rPr>
-      </w:pPr>
-    </w:p>
-    <w:p>
-      <w:pPr>
-        <w:rPr>
-          <w:lang w:val="nl-BE"/>
-        </w:rPr>
-      </w:pPr>
-    </w:p>
-    <w:p>
-      <w:pPr>
-        <w:rPr>
-          <w:lang w:val="nl-BE"/>
-        </w:rPr>
-      </w:pPr>
-    </w:p>
-    <w:p>
-      <w:pPr>
-        <w:pStyle w:val="Heading2"/>
-        <w:rPr>
-          <w:lang w:val="nl-BE"/>
-        </w:rPr>
-      </w:pPr>
-      <w:proofErr w:type="spellStart"/>
-      <w:r>
-        <w:rPr>
-          <w:lang w:val="nl-BE"/>
-        </w:rPr>
-        <w:t>Raspberry</w:t>
-      </w:r>
-      <w:proofErr w:type="spellEnd"/>
-      <w:r>
-        <w:rPr>
-          <w:lang w:val="nl-BE"/>
-        </w:rPr>
-        <w:t xml:space="preserve"> Pi</w:t>
-      </w:r>
-    </w:p>
-    <w:p>
-      <w:pPr>
-        <w:rPr>
-          <w:lang w:val="nl-BE"/>
-        </w:rPr>
-      </w:pPr>
-    </w:p>
-    <w:p>
-      <w:pPr>
-        <w:pStyle w:val="Heading3"/>
-      </w:pPr>
+      <w:bookmarkStart w:id="11" w:name="_Toc437780800"/>
       <w:r>
         <w:t>vorm</w:t>
       </w:r>
+      <w:bookmarkEnd w:id="11"/>
     </w:p>
     <w:p>
       <w:pPr>
@@ -2635,76 +4439,174 @@
         <w:rPr>
           <w:lang w:val="nl-BE"/>
         </w:rPr>
-        <w:t>Raspberry</w:t>
+        <w:t>raspberry</w:t>
       </w:r>
       <w:proofErr w:type="spellEnd"/>
       <w:r>
         <w:rPr>
           <w:lang w:val="nl-BE"/>
         </w:rPr>
-        <w:t xml:space="preserve"> Pi heb je ook veel </w:t>
+        <w:t xml:space="preserve"> p</w:t>
+      </w:r>
+      <w:r>
+        <w:rPr>
+          <w:lang w:val="nl-BE"/>
+        </w:rPr>
+        <w:t xml:space="preserve">i heb je ook veel </w:t>
+      </w:r>
+      <w:r>
+        <w:rPr>
+          <w:lang w:val="nl-BE"/>
+        </w:rPr>
+        <w:t>verschillende</w:t>
+      </w:r>
+      <w:r>
+        <w:rPr>
+          <w:lang w:val="nl-BE"/>
+        </w:rPr>
+        <w:t xml:space="preserve"> vormen maar dit zijn voornamelijk altijd verbeterde versies. Ze verschillen niet veel van elkaar. De RP is eigenlijk een Single Board Computer. Er is een processor , audio en video poorten , USB </w:t>
+      </w:r>
+      <w:proofErr w:type="gramStart"/>
+      <w:r>
+        <w:rPr>
+          <w:lang w:val="nl-BE"/>
+        </w:rPr>
+        <w:t>(host) ,</w:t>
+      </w:r>
+      <w:proofErr w:type="gramEnd"/>
+      <w:r>
+        <w:rPr>
+          <w:lang w:val="nl-BE"/>
+        </w:rPr>
+        <w:t xml:space="preserve"> Ethernet, SD kaart, HDMI poort en GPIO pinnen (die een bee</w:t>
+      </w:r>
+      <w:r>
+        <w:rPr>
+          <w:lang w:val="nl-BE"/>
+        </w:rPr>
+        <w:t xml:space="preserve">tje verschillen van die van de </w:t>
       </w:r>
       <w:proofErr w:type="spellStart"/>
       <w:r>
         <w:rPr>
           <w:lang w:val="nl-BE"/>
         </w:rPr>
-        <w:t>verchillende</w:t>
+        <w:t>a</w:t>
+      </w:r>
+      <w:r>
+        <w:rPr>
+          <w:lang w:val="nl-BE"/>
+        </w:rPr>
+        <w:t>rduino</w:t>
       </w:r>
       <w:proofErr w:type="spellEnd"/>
       <w:r>
         <w:rPr>
           <w:lang w:val="nl-BE"/>
         </w:rPr>
-        <w:t xml:space="preserve"> vormen maar dit zijn voornamelijk altijd verbeterde versies. Ze verschillen niet veel van elkaar. De RP is eigenlijk een Single Board Computer. Er is een processor , audio en video poorten , USB </w:t>
-      </w:r>
-      <w:proofErr w:type="gramStart"/>
-      <w:r>
-        <w:rPr>
-          <w:lang w:val="nl-BE"/>
-        </w:rPr>
-        <w:t>(host) ,</w:t>
-      </w:r>
-      <w:proofErr w:type="gramEnd"/>
-      <w:r>
-        <w:rPr>
-          <w:lang w:val="nl-BE"/>
-        </w:rPr>
-        <w:t xml:space="preserve"> Ethernet, SD kaart, HDMI poort en GPIO pinnen (die een beetje verschillen van die van de </w:t>
+        <w:t>). Je kan eigenlijk zeggen da</w:t>
+      </w:r>
+      <w:r>
+        <w:rPr>
+          <w:lang w:val="nl-BE"/>
+        </w:rPr>
+        <w:t xml:space="preserve">t dit een soort minicomputer of </w:t>
+      </w:r>
+      <w:r>
+        <w:rPr>
+          <w:b/>
+          <w:lang w:val="nl-BE"/>
+        </w:rPr>
+        <w:t>microprocessor</w:t>
+      </w:r>
+      <w:r>
+        <w:rPr>
+          <w:lang w:val="nl-BE"/>
+        </w:rPr>
+        <w:t xml:space="preserve"> is.</w:t>
+      </w:r>
+    </w:p>
+    <w:p>
+      <w:pPr>
+        <w:rPr>
+          <w:lang w:val="nl-BE"/>
+        </w:rPr>
+      </w:pPr>
+    </w:p>
+    <w:p>
+      <w:pPr>
+        <w:pStyle w:val="Heading3"/>
+      </w:pPr>
+      <w:bookmarkStart w:id="12" w:name="_Toc437780801"/>
+      <w:r>
+        <w:t>code</w:t>
+      </w:r>
+      <w:bookmarkEnd w:id="12"/>
+    </w:p>
+    <w:p>
+      <w:pPr>
+        <w:rPr>
+          <w:lang w:val="nl-BE"/>
+        </w:rPr>
+      </w:pPr>
+    </w:p>
+    <w:p>
+      <w:pPr>
+        <w:rPr>
+          <w:lang w:val="nl-BE"/>
+        </w:rPr>
+      </w:pPr>
+      <w:r>
+        <w:rPr>
+          <w:lang w:val="nl-BE"/>
+        </w:rPr>
+        <w:t xml:space="preserve">Je schrijft nu geen code die de hardware direct </w:t>
+      </w:r>
+      <w:r>
+        <w:rPr>
+          <w:lang w:val="nl-BE"/>
+        </w:rPr>
+        <w:t>controleert</w:t>
+      </w:r>
+      <w:r>
+        <w:rPr>
+          <w:lang w:val="nl-BE"/>
+        </w:rPr>
+        <w:t xml:space="preserve"> (zoals de </w:t>
       </w:r>
       <w:proofErr w:type="spellStart"/>
       <w:r>
         <w:rPr>
           <w:lang w:val="nl-BE"/>
         </w:rPr>
-        <w:t>Arduino</w:t>
+        <w:t>arduino</w:t>
       </w:r>
       <w:proofErr w:type="spellEnd"/>
       <w:r>
         <w:rPr>
           <w:lang w:val="nl-BE"/>
         </w:rPr>
-        <w:t>). Je kan eigenlijk zeggen da</w:t>
-      </w:r>
-      <w:r>
-        <w:rPr>
-          <w:lang w:val="nl-BE"/>
-        </w:rPr>
-        <w:t xml:space="preserve">t dit een soort minicomputer of </w:t>
-      </w:r>
-      <w:r>
-        <w:rPr>
-          <w:b/>
-          <w:lang w:val="nl-BE"/>
-        </w:rPr>
-        <w:t>microprocessor</w:t>
-      </w:r>
-      <w:r>
-        <w:rPr>
-          <w:lang w:val="nl-BE"/>
-        </w:rPr>
-        <w:t xml:space="preserve"> is.</w:t>
-      </w:r>
+        <w:t xml:space="preserve">), maar je schrijft echt programma’s die gedraaid worden in een besturingssysteem. Het </w:t>
+      </w:r>
+      <w:r>
+        <w:rPr>
+          <w:lang w:val="nl-BE"/>
+        </w:rPr>
+        <w:t>besturingssysteem</w:t>
+      </w:r>
+      <w:r>
+        <w:rPr>
+          <w:lang w:val="nl-BE"/>
+        </w:rPr>
+        <w:t xml:space="preserve"> is Linux. </w:t>
+      </w:r>
+    </w:p>
+    <w:p>
+      <w:pPr>
+        <w:rPr>
+          <w:lang w:val="nl-BE"/>
+        </w:rPr>
+      </w:pPr>
     </w:p>
     <w:p>
       <w:pPr>
@@ -2717,83 +4619,7 @@
       <w:pPr>
         <w:pStyle w:val="Heading3"/>
       </w:pPr>
-      <w:r>
-        <w:t>code</w:t>
-      </w:r>
-    </w:p>
-    <w:p>
-      <w:pPr>
-        <w:rPr>
-          <w:lang w:val="nl-BE"/>
-        </w:rPr>
-      </w:pPr>
-    </w:p>
-    <w:p>
-      <w:pPr>
-        <w:rPr>
-          <w:lang w:val="nl-BE"/>
-        </w:rPr>
-      </w:pPr>
-      <w:r>
-        <w:rPr>
-          <w:lang w:val="nl-BE"/>
-        </w:rPr>
-        <w:t xml:space="preserve">Je schrijft nu geen code die de hardware direct </w:t>
-      </w:r>
-      <w:proofErr w:type="spellStart"/>
-      <w:r>
-        <w:rPr>
-          <w:lang w:val="nl-BE"/>
-        </w:rPr>
-        <w:t>controleerd</w:t>
-      </w:r>
-      <w:proofErr w:type="spellEnd"/>
-      <w:r>
-        <w:rPr>
-          <w:lang w:val="nl-BE"/>
-        </w:rPr>
-        <w:t xml:space="preserve"> (zoals de </w:t>
-      </w:r>
-      <w:proofErr w:type="spellStart"/>
-      <w:r>
-        <w:rPr>
-          <w:lang w:val="nl-BE"/>
-        </w:rPr>
-        <w:t>arduino</w:t>
-      </w:r>
-      <w:proofErr w:type="spellEnd"/>
-      <w:r>
-        <w:rPr>
-          <w:lang w:val="nl-BE"/>
-        </w:rPr>
-        <w:t xml:space="preserve">), maar je schrijft echt programma’s die gedraaid worden in een besturingssysteem. Het </w:t>
-      </w:r>
-      <w:proofErr w:type="spellStart"/>
-      <w:r>
-        <w:rPr>
-          <w:lang w:val="nl-BE"/>
-        </w:rPr>
-        <w:t>besturingsysteem</w:t>
-      </w:r>
-      <w:proofErr w:type="spellEnd"/>
-      <w:r>
-        <w:rPr>
-          <w:lang w:val="nl-BE"/>
-        </w:rPr>
-        <w:t xml:space="preserve"> is Linux. </w:t>
-      </w:r>
-    </w:p>
-    <w:p>
-      <w:pPr>
-        <w:rPr>
-          <w:lang w:val="nl-BE"/>
-        </w:rPr>
-      </w:pPr>
-    </w:p>
-    <w:p>
-      <w:pPr>
-        <w:pStyle w:val="Heading3"/>
-      </w:pPr>
+      <w:bookmarkStart w:id="13" w:name="_Toc437780802"/>
       <w:r>
         <w:lastRenderedPageBreak/>
         <w:t xml:space="preserve">I/O </w:t>
@@ -2802,6 +4628,7 @@
       <w:r>
         <w:t>pins</w:t>
       </w:r>
+      <w:bookmarkEnd w:id="13"/>
       <w:proofErr w:type="spellEnd"/>
     </w:p>
     <w:p>
@@ -2908,7 +4735,8 @@
       </w:pPr>
       <w:r>
         <w:rPr>
-          <w:lang w:val="nl-BE"/>
+          <w:noProof/>
+          <w:lang w:val="nl-BE" w:eastAsia="nl-BE"/>
         </w:rPr>
         <w:drawing>
           <wp:anchor distT="0" distB="0" distL="114300" distR="114300" simplePos="0" relativeHeight="251681792" behindDoc="1" locked="0" layoutInCell="1" allowOverlap="1" wp14:anchorId="3C32CA84" wp14:editId="038FF2DD">
@@ -2976,7 +4804,8 @@
       </w:r>
       <w:r>
         <w:rPr>
-          <w:lang w:val="nl-BE"/>
+          <w:noProof/>
+          <w:lang w:val="nl-BE" w:eastAsia="nl-BE"/>
         </w:rPr>
         <w:drawing>
           <wp:anchor distT="0" distB="0" distL="114300" distR="114300" simplePos="0" relativeHeight="251682816" behindDoc="1" locked="0" layoutInCell="1" allowOverlap="1" wp14:anchorId="1F66E89F" wp14:editId="49F6DDA0">
@@ -3061,8 +4890,13 @@
       <w:pPr>
         <w:pStyle w:val="Heading3"/>
       </w:pPr>
-      <w:r>
-        <w:t xml:space="preserve">Prijs </w:t>
+      <w:bookmarkStart w:id="14" w:name="_Toc437780803"/>
+      <w:r>
+        <w:t>Prijs</w:t>
+      </w:r>
+      <w:bookmarkEnd w:id="14"/>
+      <w:r>
+        <w:t xml:space="preserve"> </w:t>
       </w:r>
     </w:p>
     <w:p>
@@ -3153,14 +4987,12 @@
         </w:rPr>
         <w:t xml:space="preserve">meer </w:t>
       </w:r>
-      <w:proofErr w:type="gramStart"/>
-      <w:r>
-        <w:rPr>
-          <w:lang w:val="nl-BE"/>
-        </w:rPr>
-        <w:t>hierover :</w:t>
-      </w:r>
-      <w:proofErr w:type="gramEnd"/>
+      <w:r>
+        <w:rPr>
+          <w:lang w:val="nl-BE"/>
+        </w:rPr>
+        <w:t>hierover:</w:t>
+      </w:r>
       <w:r>
         <w:rPr>
           <w:lang w:val="nl-BE"/>
@@ -3187,14 +5019,26 @@
         <w:rPr>
           <w:lang w:val="nl-BE"/>
         </w:rPr>
-        <w:t xml:space="preserve">De kosten van een kitje met alles erop en eraan kosten wel duurder als de </w:t>
+        <w:t>De kosten van een kitje met alles erop en e</w:t>
+      </w:r>
+      <w:r>
+        <w:rPr>
+          <w:lang w:val="nl-BE"/>
+        </w:rPr>
+        <w:t xml:space="preserve">raan kosten wel duurder als de </w:t>
       </w:r>
       <w:proofErr w:type="spellStart"/>
       <w:r>
         <w:rPr>
           <w:lang w:val="nl-BE"/>
         </w:rPr>
-        <w:t>Arduino</w:t>
+        <w:t>a</w:t>
+      </w:r>
+      <w:r>
+        <w:rPr>
+          <w:lang w:val="nl-BE"/>
+        </w:rPr>
+        <w:t>rduino</w:t>
       </w:r>
       <w:proofErr w:type="spellEnd"/>
       <w:r>
@@ -3203,46 +5047,44 @@
         </w:rPr>
         <w:t xml:space="preserve"> maar je hebt natuurlijk wel een SD kaartje en </w:t>
       </w:r>
+      <w:r>
+        <w:rPr>
+          <w:lang w:val="nl-BE"/>
+        </w:rPr>
+        <w:t>HDMI</w:t>
+      </w:r>
+      <w:r>
+        <w:rPr>
+          <w:lang w:val="nl-BE"/>
+        </w:rPr>
+        <w:t xml:space="preserve"> kabel </w:t>
+      </w:r>
+      <w:proofErr w:type="gramStart"/>
+      <w:r>
+        <w:rPr>
+          <w:lang w:val="nl-BE"/>
+        </w:rPr>
+        <w:t>erbij ,</w:t>
+      </w:r>
+      <w:proofErr w:type="gramEnd"/>
+      <w:r>
+        <w:rPr>
+          <w:lang w:val="nl-BE"/>
+        </w:rPr>
+        <w:t xml:space="preserve"> die kan je ook nog voor andere </w:t>
+      </w:r>
       <w:proofErr w:type="spellStart"/>
       <w:r>
         <w:rPr>
           <w:lang w:val="nl-BE"/>
         </w:rPr>
-        <w:t>hdmi</w:t>
+        <w:t>devices</w:t>
       </w:r>
       <w:proofErr w:type="spellEnd"/>
       <w:r>
         <w:rPr>
           <w:lang w:val="nl-BE"/>
         </w:rPr>
-        <w:t xml:space="preserve"> kabel </w:t>
-      </w:r>
-      <w:proofErr w:type="gramStart"/>
-      <w:r>
-        <w:rPr>
-          <w:lang w:val="nl-BE"/>
-        </w:rPr>
-        <w:t>erbij ,</w:t>
-      </w:r>
-      <w:proofErr w:type="gramEnd"/>
-      <w:r>
-        <w:rPr>
-          <w:lang w:val="nl-BE"/>
-        </w:rPr>
-        <w:t xml:space="preserve"> die kan je ook nog voor andere </w:t>
-      </w:r>
-      <w:proofErr w:type="spellStart"/>
-      <w:r>
-        <w:rPr>
-          <w:lang w:val="nl-BE"/>
-        </w:rPr>
-        <w:t>devices</w:t>
-      </w:r>
-      <w:proofErr w:type="spellEnd"/>
-      <w:r>
-        <w:rPr>
-          <w:lang w:val="nl-BE"/>
-        </w:rPr>
         <w:t xml:space="preserve"> gebruiken. </w:t>
       </w:r>
     </w:p>
@@ -3254,7 +5096,8 @@
       </w:pPr>
       <w:r>
         <w:rPr>
-          <w:lang w:val="nl-BE"/>
+          <w:noProof/>
+          <w:lang w:val="nl-BE" w:eastAsia="nl-BE"/>
         </w:rPr>
         <w:drawing>
           <wp:inline distT="0" distB="0" distL="0" distR="0" wp14:anchorId="3C4B30D2" wp14:editId="5F16617D">
@@ -3304,24 +5147,86 @@
       <w:pPr>
         <w:pStyle w:val="Heading3"/>
       </w:pPr>
-      <w:r>
-        <w:t>Veiligheid</w:t>
-      </w:r>
-    </w:p>
-    <w:p>
-      <w:pPr>
-        <w:rPr>
-          <w:lang w:val="nl-BE"/>
-        </w:rPr>
-      </w:pPr>
-    </w:p>
-    <w:p>
-      <w:pPr>
-        <w:pStyle w:val="Heading3"/>
-      </w:pPr>
+      <w:bookmarkStart w:id="15" w:name="_Toc437780804"/>
       <w:r>
         <w:t>Kennis</w:t>
       </w:r>
+      <w:bookmarkEnd w:id="15"/>
+    </w:p>
+    <w:p>
+      <w:pPr>
+        <w:rPr>
+          <w:lang w:val="nl-BE"/>
+        </w:rPr>
+      </w:pPr>
+    </w:p>
+    <w:p>
+      <w:pPr>
+        <w:rPr>
+          <w:lang w:val="nl-BE"/>
+        </w:rPr>
+      </w:pPr>
+      <w:r>
+        <w:rPr>
+          <w:lang w:val="nl-BE"/>
+        </w:rPr>
+        <w:t xml:space="preserve">Ik vind de </w:t>
+      </w:r>
+      <w:proofErr w:type="spellStart"/>
+      <w:r>
+        <w:rPr>
+          <w:lang w:val="nl-BE"/>
+        </w:rPr>
+        <w:t>raspberry</w:t>
+      </w:r>
+      <w:proofErr w:type="spellEnd"/>
+      <w:r>
+        <w:rPr>
+          <w:lang w:val="nl-BE"/>
+        </w:rPr>
+        <w:t xml:space="preserve"> pi iets moeilijker te gebruiken. Je kan wel veel verschillende programmeertalen gebruiken</w:t>
+      </w:r>
+      <w:r>
+        <w:rPr>
+          <w:lang w:val="nl-BE"/>
+        </w:rPr>
+        <w:t xml:space="preserve">. Je moet ook de code in een script steken en die script dan </w:t>
+      </w:r>
+      <w:proofErr w:type="gramStart"/>
+      <w:r>
+        <w:rPr>
+          <w:lang w:val="nl-BE"/>
+        </w:rPr>
+        <w:t>runnen</w:t>
+      </w:r>
+      <w:proofErr w:type="gramEnd"/>
+      <w:r>
+        <w:rPr>
+          <w:lang w:val="nl-BE"/>
+        </w:rPr>
+        <w:t xml:space="preserve"> (wat al iets complexer is dan bij de </w:t>
+      </w:r>
+      <w:proofErr w:type="spellStart"/>
+      <w:r>
+        <w:rPr>
+          <w:lang w:val="nl-BE"/>
+        </w:rPr>
+        <w:t>arduino</w:t>
+      </w:r>
+      <w:proofErr w:type="spellEnd"/>
+      <w:r>
+        <w:rPr>
+          <w:lang w:val="nl-BE"/>
+        </w:rPr>
+        <w:t xml:space="preserve">, als je nog geen kennis hebt van programmeren). </w:t>
+      </w:r>
+    </w:p>
+    <w:p>
+      <w:pPr>
+        <w:rPr>
+          <w:lang w:val="nl-BE"/>
+        </w:rPr>
+      </w:pPr>
     </w:p>
     <w:p>
       <w:pPr>
@@ -3344,46 +5249,72 @@
           <w:lang w:val="nl-BE"/>
         </w:rPr>
       </w:pPr>
-      <w:r>
-        <w:rPr>
-          <w:lang w:val="nl-BE"/>
-        </w:rPr>
-        <w:t xml:space="preserve">Specificaties </w:t>
-      </w:r>
-    </w:p>
-    <w:p>
-      <w:pPr>
-        <w:rPr>
-          <w:lang w:val="nl-BE"/>
-        </w:rPr>
-      </w:pPr>
-    </w:p>
-    <w:p>
-      <w:pPr>
-        <w:rPr>
-          <w:lang w:val="nl-BE"/>
-        </w:rPr>
-      </w:pPr>
+      <w:bookmarkStart w:id="16" w:name="_Toc437780805"/>
       <w:r>
         <w:rPr>
           <w:lang w:val="nl-BE"/>
         </w:rPr>
         <w:lastRenderedPageBreak/>
-        <w:t xml:space="preserve">Dit is een tabel waar je de verschillende specificaties tussen de 2 kunt zien. Op het eerste zicht is de </w:t>
+        <w:t>Specificaties</w:t>
+      </w:r>
+      <w:bookmarkEnd w:id="16"/>
+      <w:r>
+        <w:rPr>
+          <w:lang w:val="nl-BE"/>
+        </w:rPr>
+        <w:t xml:space="preserve"> </w:t>
+      </w:r>
+    </w:p>
+    <w:p>
+      <w:pPr>
+        <w:rPr>
+          <w:lang w:val="nl-BE"/>
+        </w:rPr>
+      </w:pPr>
+    </w:p>
+    <w:p>
+      <w:pPr>
+        <w:rPr>
+          <w:lang w:val="nl-BE"/>
+        </w:rPr>
+      </w:pPr>
+      <w:r>
+        <w:rPr>
+          <w:lang w:val="nl-BE"/>
+        </w:rPr>
+        <w:t>Dit is een tabel waar je de verschillende specificaties tussen de 2 kunt z</w:t>
+      </w:r>
+      <w:r>
+        <w:rPr>
+          <w:lang w:val="nl-BE"/>
+        </w:rPr>
+        <w:t xml:space="preserve">ien. Op het eerste zicht is de </w:t>
       </w:r>
       <w:proofErr w:type="spellStart"/>
       <w:r>
         <w:rPr>
           <w:lang w:val="nl-BE"/>
         </w:rPr>
-        <w:t>Raspberry</w:t>
+        <w:t>r</w:t>
+      </w:r>
+      <w:r>
+        <w:rPr>
+          <w:lang w:val="nl-BE"/>
+        </w:rPr>
+        <w:t>aspberry</w:t>
       </w:r>
       <w:proofErr w:type="spellEnd"/>
       <w:r>
         <w:rPr>
           <w:lang w:val="nl-BE"/>
         </w:rPr>
-        <w:t xml:space="preserve"> Pi veel beter en sterker dan de </w:t>
+        <w:t xml:space="preserve"> p</w:t>
+      </w:r>
+      <w:r>
+        <w:rPr>
+          <w:lang w:val="nl-BE"/>
+        </w:rPr>
+        <w:t xml:space="preserve">i veel beter en sterker dan de </w:t>
       </w:r>
       <w:proofErr w:type="spellStart"/>
       <w:r>
@@ -3415,7 +5346,8 @@
       </w:pPr>
       <w:r>
         <w:rPr>
-          <w:lang w:val="nl-BE"/>
+          <w:noProof/>
+          <w:lang w:val="nl-BE" w:eastAsia="nl-BE"/>
         </w:rPr>
         <w:drawing>
           <wp:inline distT="0" distB="0" distL="0" distR="0" wp14:anchorId="1C1DB42A" wp14:editId="4881F6B6">
@@ -3540,18 +5472,12 @@
     </w:p>
     <w:p>
       <w:pPr>
-        <w:rPr>
-          <w:lang w:val="nl-BE"/>
-        </w:rPr>
-      </w:pPr>
-    </w:p>
-    <w:p>
-      <w:pPr>
         <w:pStyle w:val="Heading1"/>
         <w:rPr>
           <w:lang w:val="nl-BE"/>
         </w:rPr>
       </w:pPr>
+      <w:bookmarkStart w:id="17" w:name="_Toc437780806"/>
       <w:r>
         <w:rPr>
           <w:lang w:val="nl-BE"/>
@@ -3569,7 +5495,14 @@
         <w:rPr>
           <w:lang w:val="nl-BE"/>
         </w:rPr>
-        <w:t xml:space="preserve"> voor jouw project? </w:t>
+        <w:t xml:space="preserve"> voor jouw project?</w:t>
+      </w:r>
+      <w:bookmarkEnd w:id="17"/>
+      <w:r>
+        <w:rPr>
+          <w:lang w:val="nl-BE"/>
+        </w:rPr>
+        <w:t xml:space="preserve"> </w:t>
       </w:r>
     </w:p>
     <w:p>
@@ -3588,7 +5521,8 @@
       </w:pPr>
       <w:r>
         <w:rPr>
-          <w:lang w:val="nl-BE"/>
+          <w:noProof/>
+          <w:lang w:val="nl-BE" w:eastAsia="nl-BE"/>
         </w:rPr>
         <w:drawing>
           <wp:anchor distT="0" distB="0" distL="114300" distR="114300" simplePos="0" relativeHeight="251683840" behindDoc="1" locked="0" layoutInCell="1" allowOverlap="1" wp14:anchorId="2BEEA6FB" wp14:editId="7D88A447">
@@ -3817,62 +5751,173 @@
     </w:p>
     <w:p>
       <w:pPr>
+        <w:rPr>
+          <w:lang w:val="nl-BE"/>
+        </w:rPr>
+      </w:pPr>
+    </w:p>
+    <w:p>
+      <w:pPr>
+        <w:rPr>
+          <w:lang w:val="nl-BE"/>
+        </w:rPr>
+      </w:pPr>
+    </w:p>
+    <w:p>
+      <w:pPr>
+        <w:rPr>
+          <w:lang w:val="nl-BE"/>
+        </w:rPr>
+      </w:pPr>
+    </w:p>
+    <w:p>
+      <w:pPr>
+        <w:rPr>
+          <w:lang w:val="nl-BE"/>
+        </w:rPr>
+      </w:pPr>
+    </w:p>
+    <w:p>
+      <w:pPr>
+        <w:rPr>
+          <w:lang w:val="nl-BE"/>
+        </w:rPr>
+      </w:pPr>
+    </w:p>
+    <w:p>
+      <w:pPr>
+        <w:rPr>
+          <w:lang w:val="nl-BE"/>
+        </w:rPr>
+      </w:pPr>
+    </w:p>
+    <w:p>
+      <w:pPr>
+        <w:rPr>
+          <w:lang w:val="nl-BE"/>
+        </w:rPr>
+      </w:pPr>
+    </w:p>
+    <w:p>
+      <w:pPr>
+        <w:rPr>
+          <w:lang w:val="nl-BE"/>
+        </w:rPr>
+      </w:pPr>
+    </w:p>
+    <w:p>
+      <w:pPr>
+        <w:rPr>
+          <w:lang w:val="nl-BE"/>
+        </w:rPr>
+      </w:pPr>
+    </w:p>
+    <w:p>
+      <w:pPr>
+        <w:rPr>
+          <w:lang w:val="nl-BE"/>
+        </w:rPr>
+      </w:pPr>
+    </w:p>
+    <w:p>
+      <w:pPr>
+        <w:rPr>
+          <w:lang w:val="nl-BE"/>
+        </w:rPr>
+      </w:pPr>
+    </w:p>
+    <w:p>
+      <w:pPr>
+        <w:rPr>
+          <w:lang w:val="nl-BE"/>
+        </w:rPr>
+      </w:pPr>
+    </w:p>
+    <w:p>
+      <w:pPr>
+        <w:rPr>
+          <w:lang w:val="nl-BE"/>
+        </w:rPr>
+      </w:pPr>
+    </w:p>
+    <w:p>
+      <w:pPr>
         <w:pStyle w:val="Heading1"/>
         <w:rPr>
           <w:lang w:val="nl-BE"/>
         </w:rPr>
       </w:pPr>
-      <w:r>
-        <w:rPr>
-          <w:lang w:val="nl-BE"/>
-        </w:rPr>
-        <w:t xml:space="preserve">Externe </w:t>
-      </w:r>
-      <w:r>
-        <w:rPr>
-          <w:lang w:val="nl-BE"/>
-        </w:rPr>
-        <w:t>Verschillen</w:t>
-      </w:r>
-    </w:p>
-    <w:p>
-      <w:pPr>
-        <w:pStyle w:val="Heading1"/>
-        <w:numPr>
-          <w:ilvl w:val="0"/>
-          <w:numId w:val="0"/>
-        </w:numPr>
-        <w:ind w:left="432"/>
-        <w:rPr>
-          <w:lang w:val="nl-BE"/>
-        </w:rPr>
-      </w:pPr>
-      <w:r>
-        <w:rPr>
-          <w:noProof/>
-          <w:lang w:val="nl-BE" w:eastAsia="nl-BE"/>
+      <w:bookmarkStart w:id="18" w:name="_Toc437780807"/>
+      <w:r>
+        <w:rPr>
+          <w:lang w:val="nl-BE"/>
+        </w:rPr>
+        <w:lastRenderedPageBreak/>
+        <w:t>Vergelijking code</w:t>
+      </w:r>
+      <w:bookmarkEnd w:id="18"/>
+    </w:p>
+    <w:p>
+      <w:pPr>
+        <w:rPr>
+          <w:lang w:val="nl-BE"/>
+        </w:rPr>
+      </w:pPr>
+    </w:p>
+    <w:p>
+      <w:pPr>
+        <w:pStyle w:val="Heading2"/>
+        <w:rPr>
+          <w:lang w:val="nl-BE"/>
+        </w:rPr>
+      </w:pPr>
+      <w:bookmarkStart w:id="19" w:name="_Toc437780808"/>
+      <w:r>
+        <w:rPr>
+          <w:lang w:val="nl-BE"/>
+        </w:rPr>
+        <w:t>Een led lamp laten flikkeren</w:t>
+      </w:r>
+      <w:bookmarkEnd w:id="19"/>
+    </w:p>
+    <w:p>
+      <w:pPr>
+        <w:rPr>
+          <w:lang w:val="nl-BE"/>
+        </w:rPr>
+      </w:pPr>
+    </w:p>
+    <w:p>
+      <w:pPr>
+        <w:rPr>
+          <w:lang w:val="nl-BE"/>
+        </w:rPr>
+      </w:pPr>
+      <w:r>
+        <w:rPr>
+          <w:lang w:val="nl-BE"/>
         </w:rPr>
         <w:drawing>
-          <wp:anchor distT="0" distB="0" distL="114300" distR="114300" simplePos="0" relativeHeight="251665408" behindDoc="1" locked="0" layoutInCell="1" allowOverlap="1" wp14:anchorId="1342F7BA" wp14:editId="0B26674D">
+          <wp:anchor distT="0" distB="0" distL="114300" distR="114300" simplePos="0" relativeHeight="251684864" behindDoc="1" locked="0" layoutInCell="1" allowOverlap="1" wp14:anchorId="4F3AF4DD" wp14:editId="23D09FDF">
             <wp:simplePos x="0" y="0"/>
-            <wp:positionH relativeFrom="margin">
-              <wp:align>left</wp:align>
+            <wp:positionH relativeFrom="column">
+              <wp:posOffset>3253839</wp:posOffset>
             </wp:positionH>
             <wp:positionV relativeFrom="paragraph">
-              <wp:posOffset>236855</wp:posOffset>
+              <wp:posOffset>13533</wp:posOffset>
             </wp:positionV>
-            <wp:extent cx="2543175" cy="1617282"/>
-            <wp:effectExtent l="0" t="0" r="0" b="2540"/>
+            <wp:extent cx="2947647" cy="2992581"/>
+            <wp:effectExtent l="0" t="0" r="5715" b="0"/>
             <wp:wrapTight wrapText="bothSides">
               <wp:wrapPolygon edited="0">
                 <wp:start x="0" y="0"/>
-                <wp:lineTo x="0" y="21379"/>
-                <wp:lineTo x="21357" y="21379"/>
-                <wp:lineTo x="21357" y="0"/>
+                <wp:lineTo x="0" y="21453"/>
+                <wp:lineTo x="21502" y="21453"/>
+                <wp:lineTo x="21502" y="0"/>
                 <wp:lineTo x="0" y="0"/>
               </wp:wrapPolygon>
             </wp:wrapTight>
-            <wp:docPr id="8" name="Picture 8" descr="http://www.element14.com/community/servlet/JiveServlet/downloadImage/38-15263-193791/arduino_uno_components.jpg"/>
+            <wp:docPr id="17" name="Picture 17"/>
             <wp:cNvGraphicFramePr>
               <a:graphicFrameLocks xmlns:a="http://schemas.openxmlformats.org/drawingml/2006/main" noChangeAspect="1"/>
             </wp:cNvGraphicFramePr>
@@ -3880,13 +5925,60 @@
               <a:graphicData uri="http://schemas.openxmlformats.org/drawingml/2006/picture">
                 <pic:pic xmlns:pic="http://schemas.openxmlformats.org/drawingml/2006/picture">
                   <pic:nvPicPr>
-                    <pic:cNvPr id="0" name="Picture 13" descr="http://www.element14.com/community/servlet/JiveServlet/downloadImage/38-15263-193791/arduino_uno_components.jpg"/>
+                    <pic:cNvPr id="1" name=""/>
+                    <pic:cNvPicPr/>
+                  </pic:nvPicPr>
+                  <pic:blipFill>
+                    <a:blip r:embed="rId28">
+                      <a:extLst>
+                        <a:ext uri="{28A0092B-C50C-407E-A947-70E740481C1C}">
+                          <a14:useLocalDpi xmlns:a14="http://schemas.microsoft.com/office/drawing/2010/main" val="0"/>
+                        </a:ext>
+                      </a:extLst>
+                    </a:blip>
+                    <a:stretch>
+                      <a:fillRect/>
+                    </a:stretch>
+                  </pic:blipFill>
+                  <pic:spPr>
+                    <a:xfrm>
+                      <a:off x="0" y="0"/>
+                      <a:ext cx="2947647" cy="2992581"/>
+                    </a:xfrm>
+                    <a:prstGeom prst="rect">
+                      <a:avLst/>
+                    </a:prstGeom>
+                  </pic:spPr>
+                </pic:pic>
+              </a:graphicData>
+            </a:graphic>
+          </wp:anchor>
+        </w:drawing>
+      </w:r>
+      <w:r>
+        <w:rPr>
+          <w:noProof/>
+          <w:lang w:val="nl-BE" w:eastAsia="nl-BE"/>
+        </w:rPr>
+        <w:drawing>
+          <wp:inline distT="0" distB="0" distL="0" distR="0" wp14:anchorId="00BE45A1" wp14:editId="1E81E8B6">
+            <wp:extent cx="2875082" cy="2707574"/>
+            <wp:effectExtent l="0" t="0" r="1905" b="0"/>
+            <wp:docPr id="28" name="Picture 28" descr="https://scontent-fra3-1.xx.fbcdn.net/hphotos-xfp1/v/t35.0-12/12171674_10206564372560662_73227032_o.jpg?oh=c715e9f03781114d5ed112cf0101d7fd&amp;oe=562C63E0"/>
+            <wp:cNvGraphicFramePr>
+              <a:graphicFrameLocks xmlns:a="http://schemas.openxmlformats.org/drawingml/2006/main" noChangeAspect="1"/>
+            </wp:cNvGraphicFramePr>
+            <a:graphic xmlns:a="http://schemas.openxmlformats.org/drawingml/2006/main">
+              <a:graphicData uri="http://schemas.openxmlformats.org/drawingml/2006/picture">
+                <pic:pic xmlns:pic="http://schemas.openxmlformats.org/drawingml/2006/picture">
+                  <pic:nvPicPr>
+                    <pic:cNvPr id="0" name="Picture 36" descr="https://scontent-fra3-1.xx.fbcdn.net/hphotos-xfp1/v/t35.0-12/12171674_10206564372560662_73227032_o.jpg?oh=c715e9f03781114d5ed112cf0101d7fd&amp;oe=562C63E0"/>
                     <pic:cNvPicPr>
                       <a:picLocks noChangeAspect="1" noChangeArrowheads="1"/>
                     </pic:cNvPicPr>
                   </pic:nvPicPr>
                   <pic:blipFill>
-                    <a:blip r:embed="rId28" cstate="print">
+                    <a:blip r:embed="rId29" cstate="print">
                       <a:extLst>
                         <a:ext uri="{28A0092B-C50C-407E-A947-70E740481C1C}">
                           <a14:useLocalDpi xmlns:a14="http://schemas.microsoft.com/office/drawing/2010/main" val="0"/>
@@ -3901,7 +5993,7 @@
                   <pic:spPr bwMode="auto">
                     <a:xfrm>
                       <a:off x="0" y="0"/>
-                      <a:ext cx="2543175" cy="1617282"/>
+                      <a:ext cx="2944961" cy="2773382"/>
                     </a:xfrm>
                     <a:prstGeom prst="rect">
                       <a:avLst/>
@@ -3914,188 +6006,85 @@
                 </pic:pic>
               </a:graphicData>
             </a:graphic>
-          </wp:anchor>
+          </wp:inline>
         </w:drawing>
       </w:r>
-      <w:r>
-        <w:rPr>
-          <w:lang w:val="nl-BE"/>
-        </w:rPr>
-        <w:drawing>
-          <wp:anchor distT="0" distB="0" distL="114300" distR="114300" simplePos="0" relativeHeight="251666432" behindDoc="1" locked="0" layoutInCell="1" allowOverlap="1" wp14:anchorId="33B3F076" wp14:editId="191CAB99">
-            <wp:simplePos x="0" y="0"/>
-            <wp:positionH relativeFrom="margin">
-              <wp:align>right</wp:align>
-            </wp:positionH>
-            <wp:positionV relativeFrom="paragraph">
-              <wp:posOffset>274955</wp:posOffset>
-            </wp:positionV>
-            <wp:extent cx="2908300" cy="1562100"/>
-            <wp:effectExtent l="0" t="0" r="6350" b="0"/>
-            <wp:wrapTight wrapText="bothSides">
-              <wp:wrapPolygon edited="0">
-                <wp:start x="0" y="0"/>
-                <wp:lineTo x="0" y="21337"/>
-                <wp:lineTo x="21506" y="21337"/>
-                <wp:lineTo x="21506" y="0"/>
-                <wp:lineTo x="0" y="0"/>
-              </wp:wrapPolygon>
-            </wp:wrapTight>
-            <wp:docPr id="9" name="Picture 9"/>
-            <wp:cNvGraphicFramePr>
-              <a:graphicFrameLocks xmlns:a="http://schemas.openxmlformats.org/drawingml/2006/main" noChangeAspect="1"/>
-            </wp:cNvGraphicFramePr>
-            <a:graphic xmlns:a="http://schemas.openxmlformats.org/drawingml/2006/main">
-              <a:graphicData uri="http://schemas.openxmlformats.org/drawingml/2006/picture">
-                <pic:pic xmlns:pic="http://schemas.openxmlformats.org/drawingml/2006/picture">
-                  <pic:nvPicPr>
-                    <pic:cNvPr id="1" name=""/>
-                    <pic:cNvPicPr/>
-                  </pic:nvPicPr>
-                  <pic:blipFill>
-                    <a:blip r:embed="rId29" cstate="print">
-                      <a:extLst>
-                        <a:ext uri="{28A0092B-C50C-407E-A947-70E740481C1C}">
-                          <a14:useLocalDpi xmlns:a14="http://schemas.microsoft.com/office/drawing/2010/main" val="0"/>
-                        </a:ext>
-                      </a:extLst>
-                    </a:blip>
-                    <a:stretch>
-                      <a:fillRect/>
-                    </a:stretch>
-                  </pic:blipFill>
-                  <pic:spPr>
-                    <a:xfrm>
-                      <a:off x="0" y="0"/>
-                      <a:ext cx="2908300" cy="1562100"/>
-                    </a:xfrm>
-                    <a:prstGeom prst="rect">
-                      <a:avLst/>
-                    </a:prstGeom>
-                  </pic:spPr>
-                </pic:pic>
-              </a:graphicData>
-            </a:graphic>
-            <wp14:sizeRelH relativeFrom="margin">
-              <wp14:pctWidth>0</wp14:pctWidth>
-            </wp14:sizeRelH>
-            <wp14:sizeRelV relativeFrom="margin">
-              <wp14:pctHeight>0</wp14:pctHeight>
-            </wp14:sizeRelV>
-          </wp:anchor>
-        </w:drawing>
-      </w:r>
-    </w:p>
-    <w:p>
-      <w:pPr>
-        <w:pStyle w:val="Heading2"/>
-        <w:numPr>
-          <w:ilvl w:val="0"/>
-          <w:numId w:val="0"/>
-        </w:numPr>
-        <w:ind w:left="576"/>
-        <w:rPr>
-          <w:lang w:val="nl-BE"/>
-        </w:rPr>
-      </w:pPr>
-    </w:p>
-    <w:p>
-      <w:pPr>
-        <w:rPr>
-          <w:lang w:val="nl-BE"/>
-        </w:rPr>
-      </w:pPr>
-    </w:p>
-    <w:p>
-      <w:pPr>
-        <w:pStyle w:val="Heading2"/>
-        <w:rPr>
-          <w:lang w:val="nl-BE"/>
-        </w:rPr>
-      </w:pPr>
-      <w:r>
-        <w:rPr>
-          <w:lang w:val="nl-BE"/>
-        </w:rPr>
-        <w:t xml:space="preserve">Belangrijkste externe verschillen </w:t>
-      </w:r>
-    </w:p>
-    <w:p>
-      <w:pPr>
-        <w:rPr>
-          <w:lang w:val="nl-BE"/>
-        </w:rPr>
-      </w:pPr>
-    </w:p>
-    <w:p>
-      <w:pPr>
-        <w:rPr>
-          <w:lang w:val="nl-BE"/>
-        </w:rPr>
-      </w:pPr>
-    </w:p>
-    <w:p>
-      <w:pPr>
-        <w:rPr>
-          <w:lang w:val="nl-BE"/>
-        </w:rPr>
-      </w:pPr>
-    </w:p>
-    <w:p>
-      <w:pPr>
-        <w:rPr>
-          <w:lang w:val="nl-BE"/>
-        </w:rPr>
-      </w:pPr>
-    </w:p>
-    <w:p>
-      <w:pPr>
-        <w:rPr>
-          <w:lang w:val="nl-BE"/>
-        </w:rPr>
-      </w:pPr>
-    </w:p>
-    <w:p>
-      <w:pPr>
-        <w:rPr>
-          <w:lang w:val="nl-BE"/>
-        </w:rPr>
-      </w:pPr>
-    </w:p>
-    <w:p>
-      <w:pPr>
-        <w:rPr>
-          <w:lang w:val="nl-BE"/>
-        </w:rPr>
-      </w:pPr>
-    </w:p>
-    <w:p>
-      <w:pPr>
-        <w:rPr>
-          <w:lang w:val="nl-BE"/>
-        </w:rPr>
-      </w:pPr>
-    </w:p>
-    <w:p>
-      <w:pPr>
-        <w:rPr>
-          <w:lang w:val="nl-BE"/>
-        </w:rPr>
-      </w:pPr>
-    </w:p>
-    <w:p>
-      <w:pPr>
-        <w:rPr>
-          <w:lang w:val="nl-BE"/>
-        </w:rPr>
-      </w:pPr>
-    </w:p>
-    <w:p>
-      <w:pPr>
-        <w:rPr>
-          <w:lang w:val="nl-BE"/>
-        </w:rPr>
-      </w:pPr>
+    </w:p>
+    <w:p>
+      <w:pPr>
+        <w:rPr>
+          <w:lang w:val="nl-BE"/>
+        </w:rPr>
+      </w:pPr>
+    </w:p>
+    <w:p>
+      <w:pPr>
+        <w:rPr>
+          <w:lang w:val="nl-BE"/>
+        </w:rPr>
+      </w:pPr>
+      <w:r>
+        <w:rPr>
+          <w:lang w:val="nl-BE"/>
+        </w:rPr>
+        <w:t xml:space="preserve">Je ziet hier duidelijk het verschil tussen een microcontroller en microprocessor. Bij de code van de </w:t>
+      </w:r>
+      <w:proofErr w:type="spellStart"/>
+      <w:r>
+        <w:rPr>
+          <w:lang w:val="nl-BE"/>
+        </w:rPr>
+        <w:t>raspberry</w:t>
+      </w:r>
+      <w:proofErr w:type="spellEnd"/>
+      <w:r>
+        <w:rPr>
+          <w:lang w:val="nl-BE"/>
+        </w:rPr>
+        <w:t xml:space="preserve"> pi zie je dat je echt processen/functies moet schrijven om de code te </w:t>
+      </w:r>
+      <w:proofErr w:type="gramStart"/>
+      <w:r>
+        <w:rPr>
+          <w:lang w:val="nl-BE"/>
+        </w:rPr>
+        <w:t>runnen</w:t>
+      </w:r>
+      <w:proofErr w:type="gramEnd"/>
+      <w:r>
+        <w:rPr>
+          <w:lang w:val="nl-BE"/>
+        </w:rPr>
+        <w:t xml:space="preserve"> terwijl bij de </w:t>
+      </w:r>
+      <w:proofErr w:type="spellStart"/>
+      <w:r>
+        <w:rPr>
+          <w:lang w:val="nl-BE"/>
+        </w:rPr>
+        <w:t>arduino</w:t>
+      </w:r>
+      <w:proofErr w:type="spellEnd"/>
+      <w:r>
+        <w:rPr>
+          <w:lang w:val="nl-BE"/>
+        </w:rPr>
+        <w:t xml:space="preserve"> de acties constant in een loop worden uitgevoerd. Je ziet dat voor een actie als dit de </w:t>
+      </w:r>
+      <w:proofErr w:type="spellStart"/>
+      <w:r>
+        <w:rPr>
+          <w:lang w:val="nl-BE"/>
+        </w:rPr>
+        <w:t>arduino</w:t>
+      </w:r>
+      <w:proofErr w:type="spellEnd"/>
+      <w:r>
+        <w:rPr>
+          <w:lang w:val="nl-BE"/>
+        </w:rPr>
+        <w:t xml:space="preserve"> veel simpelere en kortere code heeft. </w:t>
+      </w:r>
     </w:p>
     <w:p>
       <w:pPr>
@@ -4171,6 +6160,7 @@
         <w:rPr>
           <w:lang w:val="nl-BE"/>
         </w:rPr>
+        <w:lastRenderedPageBreak/>
         <w:t>Bronnen</w:t>
       </w:r>
     </w:p>
@@ -4182,57 +6172,99 @@
       </w:pPr>
     </w:p>
     <w:p>
+      <w:pPr>
+        <w:rPr>
+          <w:lang w:val="nl-BE"/>
+        </w:rPr>
+      </w:pPr>
       <w:hyperlink r:id="rId30" w:history="1">
         <w:r>
           <w:rPr>
             <w:rStyle w:val="Hyperlink"/>
+            <w:lang w:val="nl-BE"/>
           </w:rPr>
           <w:t>https://codeduino.com/information-and-news/hardware/arduino-vs-raspberry-pi/</w:t>
         </w:r>
       </w:hyperlink>
     </w:p>
     <w:p>
+      <w:pPr>
+        <w:rPr>
+          <w:lang w:val="nl-BE"/>
+        </w:rPr>
+      </w:pPr>
       <w:hyperlink r:id="rId31" w:history="1">
         <w:r>
           <w:rPr>
             <w:rStyle w:val="Hyperlink"/>
+            <w:lang w:val="nl-BE"/>
           </w:rPr>
           <w:t>http://www.digitaltrends.com/computing/arduino-vs-raspberry-pi/</w:t>
         </w:r>
       </w:hyperlink>
     </w:p>
     <w:p>
+      <w:pPr>
+        <w:rPr>
+          <w:lang w:val="nl-BE"/>
+        </w:rPr>
+      </w:pPr>
       <w:hyperlink r:id="rId32" w:history="1">
         <w:r>
           <w:rPr>
             <w:rStyle w:val="Hyperlink"/>
+            <w:lang w:val="nl-BE"/>
           </w:rPr>
           <w:t>https://www.youtube.com/watch?v=7vhvnaWUZjE</w:t>
         </w:r>
       </w:hyperlink>
     </w:p>
     <w:p>
+      <w:pPr>
+        <w:rPr>
+          <w:lang w:val="nl-BE"/>
+        </w:rPr>
+      </w:pPr>
       <w:hyperlink r:id="rId33" w:history="1">
         <w:r>
           <w:rPr>
             <w:rStyle w:val="Hyperlink"/>
+            <w:lang w:val="nl-BE"/>
           </w:rPr>
           <w:t>http://www.bol.com/</w:t>
         </w:r>
       </w:hyperlink>
     </w:p>
     <w:p>
+      <w:pPr>
+        <w:rPr>
+          <w:lang w:val="nl-BE"/>
+        </w:rPr>
+      </w:pPr>
       <w:hyperlink r:id="rId34" w:history="1">
         <w:r>
           <w:rPr>
             <w:rStyle w:val="Hyperlink"/>
+            <w:lang w:val="nl-BE"/>
           </w:rPr>
           <w:t>http://readwrite.com/2014/05/07/arduino-vs-raspberry-pi-projects-diy-platform</w:t>
         </w:r>
       </w:hyperlink>
     </w:p>
-    <w:p/>
-    <w:p/>
+    <w:p>
+      <w:pPr>
+        <w:rPr>
+          <w:lang w:val="nl-BE"/>
+        </w:rPr>
+      </w:pPr>
+    </w:p>
+    <w:p>
+      <w:pPr>
+        <w:rPr>
+          <w:lang w:val="nl-BE"/>
+        </w:rPr>
+      </w:pPr>
+    </w:p>
     <w:sectPr>
       <w:footerReference w:type="default" r:id="rId35"/>
       <w:pgSz w:w="12240" w:h="15840"/>
@@ -5739,7 +7771,6 @@
     <w:basedOn w:val="Heading1"/>
     <w:next w:val="Normal"/>
     <w:uiPriority w:val="39"/>
-    <w:semiHidden/>
     <w:unhideWhenUsed/>
     <w:qFormat/>
     <w:pPr>
@@ -5800,6 +7831,44 @@
       <w:color w:val="6EAC1C" w:themeColor="hyperlink"/>
       <w:u w:val="single"/>
     </w:rPr>
+  </w:style>
+  <w:style w:type="paragraph" w:styleId="TOC1">
+    <w:name w:val="toc 1"/>
+    <w:basedOn w:val="Normal"/>
+    <w:next w:val="Normal"/>
+    <w:autoRedefine/>
+    <w:uiPriority w:val="39"/>
+    <w:unhideWhenUsed/>
+    <w:rsid w:val="00976D93"/>
+    <w:pPr>
+      <w:spacing w:after="100"/>
+    </w:pPr>
+  </w:style>
+  <w:style w:type="paragraph" w:styleId="TOC2">
+    <w:name w:val="toc 2"/>
+    <w:basedOn w:val="Normal"/>
+    <w:next w:val="Normal"/>
+    <w:autoRedefine/>
+    <w:uiPriority w:val="39"/>
+    <w:unhideWhenUsed/>
+    <w:rsid w:val="00976D93"/>
+    <w:pPr>
+      <w:spacing w:after="100"/>
+      <w:ind w:left="220"/>
+    </w:pPr>
+  </w:style>
+  <w:style w:type="paragraph" w:styleId="TOC3">
+    <w:name w:val="toc 3"/>
+    <w:basedOn w:val="Normal"/>
+    <w:next w:val="Normal"/>
+    <w:autoRedefine/>
+    <w:uiPriority w:val="39"/>
+    <w:unhideWhenUsed/>
+    <w:rsid w:val="00976D93"/>
+    <w:pPr>
+      <w:spacing w:after="100"/>
+      <w:ind w:left="440"/>
+    </w:pPr>
   </w:style>
 </w:styles>
 </file>
@@ -6087,7 +8156,7 @@
 </file>
 
 <file path=customXml/itemProps2.xml><?xml version="1.0" encoding="utf-8"?>
-<ds:datastoreItem xmlns:ds="http://schemas.openxmlformats.org/officeDocument/2006/customXml" ds:itemID="{4455B394-A905-432B-A55F-79035D508C4B}">
+<ds:datastoreItem xmlns:ds="http://schemas.openxmlformats.org/officeDocument/2006/customXml" ds:itemID="{D25DFC54-9E27-4FCD-9846-7C8A4D36A3BA}">
   <ds:schemaRefs>
     <ds:schemaRef ds:uri="http://schemas.openxmlformats.org/officeDocument/2006/bibliography"/>
   </ds:schemaRefs>

</xml_diff>

<commit_message>
aanvullig proof of concept en vergelijkende studie
</commit_message>
<xml_diff>
--- a/Vergelijkende studie/RP-vs-Arduino.docx
+++ b/Vergelijkende studie/RP-vs-Arduino.docx
@@ -337,6 +337,13 @@
     </w:p>
     <w:sdt>
       <w:sdtPr>
+        <w:rPr>
+          <w:rFonts w:asciiTheme="minorHAnsi" w:eastAsiaTheme="minorEastAsia" w:hAnsiTheme="minorHAnsi" w:cstheme="minorBidi"/>
+          <w:b w:val="0"/>
+          <w:bCs w:val="0"/>
+          <w:sz w:val="22"/>
+          <w:szCs w:val="22"/>
+        </w:rPr>
         <w:id w:val="1297103866"/>
         <w:docPartObj>
           <w:docPartGallery w:val="Table of Contents"/>
@@ -345,10 +352,7 @@
       </w:sdtPr>
       <w:sdtEndPr>
         <w:rPr>
-          <w:rFonts w:asciiTheme="minorHAnsi" w:eastAsiaTheme="minorEastAsia" w:hAnsiTheme="minorHAnsi" w:cstheme="minorBidi"/>
           <w:noProof/>
-          <w:sz w:val="22"/>
-          <w:szCs w:val="22"/>
         </w:rPr>
       </w:sdtEndPr>
       <w:sdtContent>
@@ -383,7 +387,7 @@
           <w:r>
             <w:fldChar w:fldCharType="separate"/>
           </w:r>
-          <w:hyperlink w:anchor="_Toc437780790" w:history="1">
+          <w:hyperlink w:anchor="_Toc438121535" w:history="1">
             <w:r>
               <w:rPr>
                 <w:rStyle w:val="Hyperlink"/>
@@ -424,7 +428,7 @@
                 <w:noProof/>
                 <w:webHidden/>
               </w:rPr>
-              <w:instrText xml:space="preserve"> PAGEREF _Toc437780790 \h </w:instrText>
+              <w:instrText xml:space="preserve"> PAGEREF _Toc438121535 \h </w:instrText>
             </w:r>
             <w:r>
               <w:rPr>
@@ -467,7 +471,7 @@
               <w:lang w:val="nl-BE" w:eastAsia="nl-BE"/>
             </w:rPr>
           </w:pPr>
-          <w:hyperlink w:anchor="_Toc437780791" w:history="1">
+          <w:hyperlink w:anchor="_Toc438121536" w:history="1">
             <w:r>
               <w:rPr>
                 <w:rStyle w:val="Hyperlink"/>
@@ -510,7 +514,7 @@
                 <w:noProof/>
                 <w:webHidden/>
               </w:rPr>
-              <w:instrText xml:space="preserve"> PAGEREF _Toc437780791 \h </w:instrText>
+              <w:instrText xml:space="preserve"> PAGEREF _Toc438121536 \h </w:instrText>
             </w:r>
             <w:r>
               <w:rPr>
@@ -553,7 +557,7 @@
               <w:lang w:val="nl-BE" w:eastAsia="nl-BE"/>
             </w:rPr>
           </w:pPr>
-          <w:hyperlink w:anchor="_Toc437780792" w:history="1">
+          <w:hyperlink w:anchor="_Toc438121537" w:history="1">
             <w:r>
               <w:rPr>
                 <w:rStyle w:val="Hyperlink"/>
@@ -596,7 +600,7 @@
                 <w:noProof/>
                 <w:webHidden/>
               </w:rPr>
-              <w:instrText xml:space="preserve"> PAGEREF _Toc437780792 \h </w:instrText>
+              <w:instrText xml:space="preserve"> PAGEREF _Toc438121537 \h </w:instrText>
             </w:r>
             <w:r>
               <w:rPr>
@@ -639,7 +643,7 @@
               <w:lang w:val="nl-BE" w:eastAsia="nl-BE"/>
             </w:rPr>
           </w:pPr>
-          <w:hyperlink w:anchor="_Toc437780793" w:history="1">
+          <w:hyperlink w:anchor="_Toc438121538" w:history="1">
             <w:r>
               <w:rPr>
                 <w:rStyle w:val="Hyperlink"/>
@@ -682,7 +686,7 @@
                 <w:noProof/>
                 <w:webHidden/>
               </w:rPr>
-              <w:instrText xml:space="preserve"> PAGEREF _Toc437780793 \h </w:instrText>
+              <w:instrText xml:space="preserve"> PAGEREF _Toc438121538 \h </w:instrText>
             </w:r>
             <w:r>
               <w:rPr>
@@ -725,7 +729,7 @@
               <w:lang w:val="nl-BE" w:eastAsia="nl-BE"/>
             </w:rPr>
           </w:pPr>
-          <w:hyperlink w:anchor="_Toc437780794" w:history="1">
+          <w:hyperlink w:anchor="_Toc438121539" w:history="1">
             <w:r>
               <w:rPr>
                 <w:rStyle w:val="Hyperlink"/>
@@ -766,7 +770,7 @@
                 <w:noProof/>
                 <w:webHidden/>
               </w:rPr>
-              <w:instrText xml:space="preserve"> PAGEREF _Toc437780794 \h </w:instrText>
+              <w:instrText xml:space="preserve"> PAGEREF _Toc438121539 \h </w:instrText>
             </w:r>
             <w:r>
               <w:rPr>
@@ -809,7 +813,7 @@
               <w:lang w:val="nl-BE" w:eastAsia="nl-BE"/>
             </w:rPr>
           </w:pPr>
-          <w:hyperlink w:anchor="_Toc437780795" w:history="1">
+          <w:hyperlink w:anchor="_Toc438121540" w:history="1">
             <w:r>
               <w:rPr>
                 <w:rStyle w:val="Hyperlink"/>
@@ -850,7 +854,7 @@
                 <w:noProof/>
                 <w:webHidden/>
               </w:rPr>
-              <w:instrText xml:space="preserve"> PAGEREF _Toc437780795 \h </w:instrText>
+              <w:instrText xml:space="preserve"> PAGEREF _Toc438121540 \h </w:instrText>
             </w:r>
             <w:r>
               <w:rPr>
@@ -893,7 +897,7 @@
               <w:lang w:val="nl-BE" w:eastAsia="nl-BE"/>
             </w:rPr>
           </w:pPr>
-          <w:hyperlink w:anchor="_Toc437780796" w:history="1">
+          <w:hyperlink w:anchor="_Toc438121541" w:history="1">
             <w:r>
               <w:rPr>
                 <w:rStyle w:val="Hyperlink"/>
@@ -934,7 +938,7 @@
                 <w:noProof/>
                 <w:webHidden/>
               </w:rPr>
-              <w:instrText xml:space="preserve"> PAGEREF _Toc437780796 \h </w:instrText>
+              <w:instrText xml:space="preserve"> PAGEREF _Toc438121541 \h </w:instrText>
             </w:r>
             <w:r>
               <w:rPr>
@@ -977,7 +981,7 @@
               <w:lang w:val="nl-BE" w:eastAsia="nl-BE"/>
             </w:rPr>
           </w:pPr>
-          <w:hyperlink w:anchor="_Toc437780797" w:history="1">
+          <w:hyperlink w:anchor="_Toc438121542" w:history="1">
             <w:r>
               <w:rPr>
                 <w:rStyle w:val="Hyperlink"/>
@@ -1018,7 +1022,7 @@
                 <w:noProof/>
                 <w:webHidden/>
               </w:rPr>
-              <w:instrText xml:space="preserve"> PAGEREF _Toc437780797 \h </w:instrText>
+              <w:instrText xml:space="preserve"> PAGEREF _Toc438121542 \h </w:instrText>
             </w:r>
             <w:r>
               <w:rPr>
@@ -1061,7 +1065,7 @@
               <w:lang w:val="nl-BE" w:eastAsia="nl-BE"/>
             </w:rPr>
           </w:pPr>
-          <w:hyperlink w:anchor="_Toc437780798" w:history="1">
+          <w:hyperlink w:anchor="_Toc438121543" w:history="1">
             <w:r>
               <w:rPr>
                 <w:rStyle w:val="Hyperlink"/>
@@ -1102,7 +1106,7 @@
                 <w:noProof/>
                 <w:webHidden/>
               </w:rPr>
-              <w:instrText xml:space="preserve"> PAGEREF _Toc437780798 \h </w:instrText>
+              <w:instrText xml:space="preserve"> PAGEREF _Toc438121543 \h </w:instrText>
             </w:r>
             <w:r>
               <w:rPr>
@@ -1145,7 +1149,7 @@
               <w:lang w:val="nl-BE" w:eastAsia="nl-BE"/>
             </w:rPr>
           </w:pPr>
-          <w:hyperlink w:anchor="_Toc437780799" w:history="1">
+          <w:hyperlink w:anchor="_Toc438121544" w:history="1">
             <w:r>
               <w:rPr>
                 <w:rStyle w:val="Hyperlink"/>
@@ -1188,7 +1192,7 @@
                 <w:noProof/>
                 <w:webHidden/>
               </w:rPr>
-              <w:instrText xml:space="preserve"> PAGEREF _Toc437780799 \h </w:instrText>
+              <w:instrText xml:space="preserve"> PAGEREF _Toc438121544 \h </w:instrText>
             </w:r>
             <w:r>
               <w:rPr>
@@ -1231,7 +1235,7 @@
               <w:lang w:val="nl-BE" w:eastAsia="nl-BE"/>
             </w:rPr>
           </w:pPr>
-          <w:hyperlink w:anchor="_Toc437780800" w:history="1">
+          <w:hyperlink w:anchor="_Toc438121545" w:history="1">
             <w:r>
               <w:rPr>
                 <w:rStyle w:val="Hyperlink"/>
@@ -1272,7 +1276,7 @@
                 <w:noProof/>
                 <w:webHidden/>
               </w:rPr>
-              <w:instrText xml:space="preserve"> PAGEREF _Toc437780800 \h </w:instrText>
+              <w:instrText xml:space="preserve"> PAGEREF _Toc438121545 \h </w:instrText>
             </w:r>
             <w:r>
               <w:rPr>
@@ -1315,7 +1319,7 @@
               <w:lang w:val="nl-BE" w:eastAsia="nl-BE"/>
             </w:rPr>
           </w:pPr>
-          <w:hyperlink w:anchor="_Toc437780801" w:history="1">
+          <w:hyperlink w:anchor="_Toc438121546" w:history="1">
             <w:r>
               <w:rPr>
                 <w:rStyle w:val="Hyperlink"/>
@@ -1356,7 +1360,7 @@
                 <w:noProof/>
                 <w:webHidden/>
               </w:rPr>
-              <w:instrText xml:space="preserve"> PAGEREF _Toc437780801 \h </w:instrText>
+              <w:instrText xml:space="preserve"> PAGEREF _Toc438121546 \h </w:instrText>
             </w:r>
             <w:r>
               <w:rPr>
@@ -1399,7 +1403,7 @@
               <w:lang w:val="nl-BE" w:eastAsia="nl-BE"/>
             </w:rPr>
           </w:pPr>
-          <w:hyperlink w:anchor="_Toc437780802" w:history="1">
+          <w:hyperlink w:anchor="_Toc438121547" w:history="1">
             <w:r>
               <w:rPr>
                 <w:rStyle w:val="Hyperlink"/>
@@ -1440,7 +1444,7 @@
                 <w:noProof/>
                 <w:webHidden/>
               </w:rPr>
-              <w:instrText xml:space="preserve"> PAGEREF _Toc437780802 \h </w:instrText>
+              <w:instrText xml:space="preserve"> PAGEREF _Toc438121547 \h </w:instrText>
             </w:r>
             <w:r>
               <w:rPr>
@@ -1483,7 +1487,7 @@
               <w:lang w:val="nl-BE" w:eastAsia="nl-BE"/>
             </w:rPr>
           </w:pPr>
-          <w:hyperlink w:anchor="_Toc437780803" w:history="1">
+          <w:hyperlink w:anchor="_Toc438121548" w:history="1">
             <w:r>
               <w:rPr>
                 <w:rStyle w:val="Hyperlink"/>
@@ -1524,7 +1528,7 @@
                 <w:noProof/>
                 <w:webHidden/>
               </w:rPr>
-              <w:instrText xml:space="preserve"> PAGEREF _Toc437780803 \h </w:instrText>
+              <w:instrText xml:space="preserve"> PAGEREF _Toc438121548 \h </w:instrText>
             </w:r>
             <w:r>
               <w:rPr>
@@ -1554,8 +1558,6 @@
               <w:fldChar w:fldCharType="end"/>
             </w:r>
           </w:hyperlink>
-          <w:bookmarkStart w:id="0" w:name="_GoBack"/>
-          <w:bookmarkEnd w:id="0"/>
         </w:p>
         <w:p>
           <w:pPr>
@@ -1569,7 +1571,7 @@
               <w:lang w:val="nl-BE" w:eastAsia="nl-BE"/>
             </w:rPr>
           </w:pPr>
-          <w:hyperlink w:anchor="_Toc437780804" w:history="1">
+          <w:hyperlink w:anchor="_Toc438121549" w:history="1">
             <w:r>
               <w:rPr>
                 <w:rStyle w:val="Hyperlink"/>
@@ -1610,7 +1612,7 @@
                 <w:noProof/>
                 <w:webHidden/>
               </w:rPr>
-              <w:instrText xml:space="preserve"> PAGEREF _Toc437780804 \h </w:instrText>
+              <w:instrText xml:space="preserve"> PAGEREF _Toc438121549 \h </w:instrText>
             </w:r>
             <w:r>
               <w:rPr>
@@ -1653,7 +1655,7 @@
               <w:lang w:val="nl-BE" w:eastAsia="nl-BE"/>
             </w:rPr>
           </w:pPr>
-          <w:hyperlink w:anchor="_Toc437780805" w:history="1">
+          <w:hyperlink w:anchor="_Toc438121550" w:history="1">
             <w:r>
               <w:rPr>
                 <w:rStyle w:val="Hyperlink"/>
@@ -1696,7 +1698,7 @@
                 <w:noProof/>
                 <w:webHidden/>
               </w:rPr>
-              <w:instrText xml:space="preserve"> PAGEREF _Toc437780805 \h </w:instrText>
+              <w:instrText xml:space="preserve"> PAGEREF _Toc438121550 \h </w:instrText>
             </w:r>
             <w:r>
               <w:rPr>
@@ -1739,7 +1741,7 @@
               <w:lang w:val="nl-BE" w:eastAsia="nl-BE"/>
             </w:rPr>
           </w:pPr>
-          <w:hyperlink w:anchor="_Toc437780806" w:history="1">
+          <w:hyperlink w:anchor="_Toc438121551" w:history="1">
             <w:r>
               <w:rPr>
                 <w:rStyle w:val="Hyperlink"/>
@@ -1782,7 +1784,7 @@
                 <w:noProof/>
                 <w:webHidden/>
               </w:rPr>
-              <w:instrText xml:space="preserve"> PAGEREF _Toc437780806 \h </w:instrText>
+              <w:instrText xml:space="preserve"> PAGEREF _Toc438121551 \h </w:instrText>
             </w:r>
             <w:r>
               <w:rPr>
@@ -1825,7 +1827,7 @@
               <w:lang w:val="nl-BE" w:eastAsia="nl-BE"/>
             </w:rPr>
           </w:pPr>
-          <w:hyperlink w:anchor="_Toc437780807" w:history="1">
+          <w:hyperlink w:anchor="_Toc438121552" w:history="1">
             <w:r>
               <w:rPr>
                 <w:rStyle w:val="Hyperlink"/>
@@ -1868,7 +1870,7 @@
                 <w:noProof/>
                 <w:webHidden/>
               </w:rPr>
-              <w:instrText xml:space="preserve"> PAGEREF _Toc437780807 \h </w:instrText>
+              <w:instrText xml:space="preserve"> PAGEREF _Toc438121552 \h </w:instrText>
             </w:r>
             <w:r>
               <w:rPr>
@@ -1911,7 +1913,7 @@
               <w:lang w:val="nl-BE" w:eastAsia="nl-BE"/>
             </w:rPr>
           </w:pPr>
-          <w:hyperlink w:anchor="_Toc437780808" w:history="1">
+          <w:hyperlink w:anchor="_Toc438121553" w:history="1">
             <w:r>
               <w:rPr>
                 <w:rStyle w:val="Hyperlink"/>
@@ -1954,7 +1956,7 @@
                 <w:noProof/>
                 <w:webHidden/>
               </w:rPr>
-              <w:instrText xml:space="preserve"> PAGEREF _Toc437780808 \h </w:instrText>
+              <w:instrText xml:space="preserve"> PAGEREF _Toc438121553 \h </w:instrText>
             </w:r>
             <w:r>
               <w:rPr>
@@ -1975,6 +1977,92 @@
                 <w:webHidden/>
               </w:rPr>
               <w:t>9</w:t>
+            </w:r>
+            <w:r>
+              <w:rPr>
+                <w:noProof/>
+                <w:webHidden/>
+              </w:rPr>
+              <w:fldChar w:fldCharType="end"/>
+            </w:r>
+          </w:hyperlink>
+        </w:p>
+        <w:p>
+          <w:pPr>
+            <w:pStyle w:val="TOC2"/>
+            <w:tabs>
+              <w:tab w:val="left" w:pos="880"/>
+              <w:tab w:val="right" w:leader="dot" w:pos="9350"/>
+            </w:tabs>
+            <w:rPr>
+              <w:noProof/>
+              <w:lang w:val="nl-BE" w:eastAsia="nl-BE"/>
+            </w:rPr>
+          </w:pPr>
+          <w:hyperlink w:anchor="_Toc438121554" w:history="1">
+            <w:r>
+              <w:rPr>
+                <w:rStyle w:val="Hyperlink"/>
+                <w:noProof/>
+                <w:lang w:val="nl-BE"/>
+              </w:rPr>
+              <w:t>6.2</w:t>
+            </w:r>
+            <w:r>
+              <w:rPr>
+                <w:noProof/>
+                <w:lang w:val="nl-BE" w:eastAsia="nl-BE"/>
+              </w:rPr>
+              <w:tab/>
+            </w:r>
+            <w:r>
+              <w:rPr>
+                <w:rStyle w:val="Hyperlink"/>
+                <w:noProof/>
+                <w:lang w:val="nl-BE"/>
+              </w:rPr>
+              <w:t>Piezzo buzzer gebruiken</w:t>
+            </w:r>
+            <w:r>
+              <w:rPr>
+                <w:noProof/>
+                <w:webHidden/>
+              </w:rPr>
+              <w:tab/>
+            </w:r>
+            <w:r>
+              <w:rPr>
+                <w:noProof/>
+                <w:webHidden/>
+              </w:rPr>
+              <w:fldChar w:fldCharType="begin"/>
+            </w:r>
+            <w:r>
+              <w:rPr>
+                <w:noProof/>
+                <w:webHidden/>
+              </w:rPr>
+              <w:instrText xml:space="preserve"> PAGEREF _Toc438121554 \h </w:instrText>
+            </w:r>
+            <w:r>
+              <w:rPr>
+                <w:noProof/>
+                <w:webHidden/>
+              </w:rPr>
+            </w:r>
+            <w:r>
+              <w:rPr>
+                <w:noProof/>
+                <w:webHidden/>
+              </w:rPr>
+              <w:fldChar w:fldCharType="separate"/>
+            </w:r>
+            <w:r>
+              <w:rPr>
+                <w:noProof/>
+                <w:webHidden/>
+              </w:rPr>
+              <w:t>10</w:t>
             </w:r>
             <w:r>
               <w:rPr>
@@ -2008,7 +2096,10 @@
       </w:pPr>
     </w:p>
     <w:p/>
-    <w:p/>
+    <w:p>
+      <w:bookmarkStart w:id="0" w:name="_GoBack"/>
+      <w:bookmarkEnd w:id="0"/>
+    </w:p>
     <w:p/>
     <w:p/>
     <w:p>
@@ -2027,7 +2118,7 @@
       <w:pPr>
         <w:pStyle w:val="Heading1"/>
       </w:pPr>
-      <w:bookmarkStart w:id="1" w:name="_Toc437780790"/>
+      <w:bookmarkStart w:id="1" w:name="_Toc438121535"/>
       <w:proofErr w:type="spellStart"/>
       <w:r>
         <w:lastRenderedPageBreak/>
@@ -2471,7 +2562,7 @@
           <w:lang w:val="nl-BE"/>
         </w:rPr>
       </w:pPr>
-      <w:bookmarkStart w:id="2" w:name="_Toc437780791"/>
+      <w:bookmarkStart w:id="2" w:name="_Toc438121536"/>
       <w:r>
         <w:rPr>
           <w:lang w:val="nl-BE"/>
@@ -2940,7 +3031,7 @@
           <w:lang w:val="nl-BE"/>
         </w:rPr>
       </w:pPr>
-      <w:bookmarkStart w:id="3" w:name="_Toc437780792"/>
+      <w:bookmarkStart w:id="3" w:name="_Toc438121537"/>
       <w:r>
         <w:rPr>
           <w:lang w:val="nl-BE"/>
@@ -2964,7 +3055,7 @@
           <w:lang w:val="nl-BE"/>
         </w:rPr>
       </w:pPr>
-      <w:bookmarkStart w:id="4" w:name="_Toc437780793"/>
+      <w:bookmarkStart w:id="4" w:name="_Toc438121538"/>
       <w:proofErr w:type="spellStart"/>
       <w:r>
         <w:rPr>
@@ -2992,7 +3083,7 @@
       <w:pPr>
         <w:pStyle w:val="Heading3"/>
       </w:pPr>
-      <w:bookmarkStart w:id="5" w:name="_Toc437780794"/>
+      <w:bookmarkStart w:id="5" w:name="_Toc438121539"/>
       <w:r>
         <w:t>vorm</w:t>
       </w:r>
@@ -3220,7 +3311,7 @@
       <w:pPr>
         <w:pStyle w:val="Heading3"/>
       </w:pPr>
-      <w:bookmarkStart w:id="6" w:name="_Toc437780795"/>
+      <w:bookmarkStart w:id="6" w:name="_Toc438121540"/>
       <w:r>
         <w:t>code</w:t>
       </w:r>
@@ -3786,7 +3877,7 @@
       <w:pPr>
         <w:pStyle w:val="Heading3"/>
       </w:pPr>
-      <w:bookmarkStart w:id="7" w:name="_Toc437780796"/>
+      <w:bookmarkStart w:id="7" w:name="_Toc438121541"/>
       <w:r>
         <w:t xml:space="preserve">I/O </w:t>
       </w:r>
@@ -3979,7 +4070,7 @@
       <w:pPr>
         <w:pStyle w:val="Heading3"/>
       </w:pPr>
-      <w:bookmarkStart w:id="8" w:name="_Toc437780797"/>
+      <w:bookmarkStart w:id="8" w:name="_Toc438121542"/>
       <w:r>
         <w:lastRenderedPageBreak/>
         <w:t>Prijs</w:t>
@@ -4183,7 +4274,7 @@
       <w:pPr>
         <w:pStyle w:val="Heading3"/>
       </w:pPr>
-      <w:bookmarkStart w:id="9" w:name="_Toc437780798"/>
+      <w:bookmarkStart w:id="9" w:name="_Toc438121543"/>
       <w:r>
         <w:t>Kennis</w:t>
       </w:r>
@@ -4267,14 +4358,14 @@
         <w:rPr>
           <w:lang w:val="nl-BE"/>
         </w:rPr>
-        <w:t>Daarna steek je hem gewoon in en upload je de code naar het bordje en het werkt.</w:t>
+        <w:t xml:space="preserve">Daarna steek je hem gewoon in en upload je de code naar het bordje en het werkt. </w:t>
       </w:r>
       <w:proofErr w:type="gramEnd"/>
       <w:r>
         <w:rPr>
           <w:lang w:val="nl-BE"/>
         </w:rPr>
-        <w:t xml:space="preserve"> Voor de </w:t>
+        <w:t xml:space="preserve">Voor de </w:t>
       </w:r>
       <w:proofErr w:type="spellStart"/>
       <w:r>
@@ -4305,7 +4396,7 @@
           <w:lang w:val="nl-BE"/>
         </w:rPr>
       </w:pPr>
-      <w:bookmarkStart w:id="10" w:name="_Toc437780799"/>
+      <w:bookmarkStart w:id="10" w:name="_Toc438121544"/>
       <w:proofErr w:type="spellStart"/>
       <w:r>
         <w:rPr>
@@ -4333,7 +4424,7 @@
       <w:pPr>
         <w:pStyle w:val="Heading3"/>
       </w:pPr>
-      <w:bookmarkStart w:id="11" w:name="_Toc437780800"/>
+      <w:bookmarkStart w:id="11" w:name="_Toc438121545"/>
       <w:r>
         <w:t>vorm</w:t>
       </w:r>
@@ -4537,7 +4628,7 @@
       <w:pPr>
         <w:pStyle w:val="Heading3"/>
       </w:pPr>
-      <w:bookmarkStart w:id="12" w:name="_Toc437780801"/>
+      <w:bookmarkStart w:id="12" w:name="_Toc438121546"/>
       <w:r>
         <w:t>code</w:t>
       </w:r>
@@ -4619,7 +4710,7 @@
       <w:pPr>
         <w:pStyle w:val="Heading3"/>
       </w:pPr>
-      <w:bookmarkStart w:id="13" w:name="_Toc437780802"/>
+      <w:bookmarkStart w:id="13" w:name="_Toc438121547"/>
       <w:r>
         <w:lastRenderedPageBreak/>
         <w:t xml:space="preserve">I/O </w:t>
@@ -4890,7 +4981,7 @@
       <w:pPr>
         <w:pStyle w:val="Heading3"/>
       </w:pPr>
-      <w:bookmarkStart w:id="14" w:name="_Toc437780803"/>
+      <w:bookmarkStart w:id="14" w:name="_Toc438121548"/>
       <w:r>
         <w:t>Prijs</w:t>
       </w:r>
@@ -5147,7 +5238,7 @@
       <w:pPr>
         <w:pStyle w:val="Heading3"/>
       </w:pPr>
-      <w:bookmarkStart w:id="15" w:name="_Toc437780804"/>
+      <w:bookmarkStart w:id="15" w:name="_Toc438121549"/>
       <w:r>
         <w:t>Kennis</w:t>
       </w:r>
@@ -5249,7 +5340,7 @@
           <w:lang w:val="nl-BE"/>
         </w:rPr>
       </w:pPr>
-      <w:bookmarkStart w:id="16" w:name="_Toc437780805"/>
+      <w:bookmarkStart w:id="16" w:name="_Toc438121550"/>
       <w:r>
         <w:rPr>
           <w:lang w:val="nl-BE"/>
@@ -5477,7 +5568,7 @@
           <w:lang w:val="nl-BE"/>
         </w:rPr>
       </w:pPr>
-      <w:bookmarkStart w:id="17" w:name="_Toc437780806"/>
+      <w:bookmarkStart w:id="17" w:name="_Toc438121551"/>
       <w:r>
         <w:rPr>
           <w:lang w:val="nl-BE"/>
@@ -5847,7 +5938,7 @@
           <w:lang w:val="nl-BE"/>
         </w:rPr>
       </w:pPr>
-      <w:bookmarkStart w:id="18" w:name="_Toc437780807"/>
+      <w:bookmarkStart w:id="18" w:name="_Toc438121552"/>
       <w:r>
         <w:rPr>
           <w:lang w:val="nl-BE"/>
@@ -5871,7 +5962,7 @@
           <w:lang w:val="nl-BE"/>
         </w:rPr>
       </w:pPr>
-      <w:bookmarkStart w:id="19" w:name="_Toc437780808"/>
+      <w:bookmarkStart w:id="19" w:name="_Toc438121553"/>
       <w:r>
         <w:rPr>
           <w:lang w:val="nl-BE"/>
@@ -5895,7 +5986,8 @@
       </w:pPr>
       <w:r>
         <w:rPr>
-          <w:lang w:val="nl-BE"/>
+          <w:noProof/>
+          <w:lang w:val="nl-BE" w:eastAsia="nl-BE"/>
         </w:rPr>
         <w:drawing>
           <wp:anchor distT="0" distB="0" distL="114300" distR="114300" simplePos="0" relativeHeight="251684864" behindDoc="1" locked="0" layoutInCell="1" allowOverlap="1" wp14:anchorId="4F3AF4DD" wp14:editId="23D09FDF">
@@ -6151,6 +6243,454 @@
     </w:p>
     <w:p>
       <w:pPr>
+        <w:rPr>
+          <w:lang w:val="nl-BE"/>
+        </w:rPr>
+      </w:pPr>
+    </w:p>
+    <w:p>
+      <w:pPr>
+        <w:pStyle w:val="Heading2"/>
+        <w:rPr>
+          <w:lang w:val="nl-BE"/>
+        </w:rPr>
+      </w:pPr>
+      <w:bookmarkStart w:id="20" w:name="_Toc438121554"/>
+      <w:proofErr w:type="spellStart"/>
+      <w:r>
+        <w:rPr>
+          <w:lang w:val="nl-BE"/>
+        </w:rPr>
+        <w:lastRenderedPageBreak/>
+        <w:t>Piezzo</w:t>
+      </w:r>
+      <w:proofErr w:type="spellEnd"/>
+      <w:r>
+        <w:rPr>
+          <w:lang w:val="nl-BE"/>
+        </w:rPr>
+        <w:t xml:space="preserve"> buzzer gebruiken</w:t>
+      </w:r>
+      <w:bookmarkEnd w:id="20"/>
+    </w:p>
+    <w:p>
+      <w:pPr>
+        <w:rPr>
+          <w:rStyle w:val="co1"/>
+          <w:i/>
+          <w:iCs/>
+          <w:color w:val="7E7E7E"/>
+          <w:sz w:val="21"/>
+          <w:szCs w:val="21"/>
+          <w:shd w:val="clear" w:color="auto" w:fill="ECF1F1"/>
+        </w:rPr>
+      </w:pPr>
+    </w:p>
+    <w:p>
+      <w:r>
+        <w:rPr>
+          <w:noProof/>
+          <w:lang w:val="nl-BE" w:eastAsia="nl-BE"/>
+        </w:rPr>
+        <w:drawing>
+          <wp:anchor distT="0" distB="0" distL="114300" distR="114300" simplePos="0" relativeHeight="251687936" behindDoc="1" locked="0" layoutInCell="1" allowOverlap="1" wp14:anchorId="063E2AD7" wp14:editId="19FE37C6">
+            <wp:simplePos x="0" y="0"/>
+            <wp:positionH relativeFrom="page">
+              <wp:posOffset>4642790</wp:posOffset>
+            </wp:positionH>
+            <wp:positionV relativeFrom="paragraph">
+              <wp:posOffset>12889</wp:posOffset>
+            </wp:positionV>
+            <wp:extent cx="1662430" cy="2214880"/>
+            <wp:effectExtent l="0" t="0" r="0" b="0"/>
+            <wp:wrapTight wrapText="bothSides">
+              <wp:wrapPolygon edited="0">
+                <wp:start x="0" y="0"/>
+                <wp:lineTo x="0" y="21365"/>
+                <wp:lineTo x="21286" y="21365"/>
+                <wp:lineTo x="21286" y="0"/>
+                <wp:lineTo x="0" y="0"/>
+              </wp:wrapPolygon>
+            </wp:wrapTight>
+            <wp:docPr id="8" name="Picture 8" descr="http://www.princetronics.com/wp-content/uploads/2014/06/buzzeruno.jpg"/>
+            <wp:cNvGraphicFramePr>
+              <a:graphicFrameLocks xmlns:a="http://schemas.openxmlformats.org/drawingml/2006/main" noChangeAspect="1"/>
+            </wp:cNvGraphicFramePr>
+            <a:graphic xmlns:a="http://schemas.openxmlformats.org/drawingml/2006/main">
+              <a:graphicData uri="http://schemas.openxmlformats.org/drawingml/2006/picture">
+                <pic:pic xmlns:pic="http://schemas.openxmlformats.org/drawingml/2006/picture">
+                  <pic:nvPicPr>
+                    <pic:cNvPr id="0" name="Picture 1" descr="http://www.princetronics.com/wp-content/uploads/2014/06/buzzeruno.jpg"/>
+                    <pic:cNvPicPr>
+                      <a:picLocks noChangeAspect="1" noChangeArrowheads="1"/>
+                    </pic:cNvPicPr>
+                  </pic:nvPicPr>
+                  <pic:blipFill>
+                    <a:blip r:embed="rId30" cstate="print">
+                      <a:extLst>
+                        <a:ext uri="{28A0092B-C50C-407E-A947-70E740481C1C}">
+                          <a14:useLocalDpi xmlns:a14="http://schemas.microsoft.com/office/drawing/2010/main" val="0"/>
+                        </a:ext>
+                      </a:extLst>
+                    </a:blip>
+                    <a:srcRect/>
+                    <a:stretch>
+                      <a:fillRect/>
+                    </a:stretch>
+                  </pic:blipFill>
+                  <pic:spPr bwMode="auto">
+                    <a:xfrm flipH="1">
+                      <a:off x="0" y="0"/>
+                      <a:ext cx="1662430" cy="2214880"/>
+                    </a:xfrm>
+                    <a:prstGeom prst="rect">
+                      <a:avLst/>
+                    </a:prstGeom>
+                    <a:noFill/>
+                    <a:ln>
+                      <a:noFill/>
+                    </a:ln>
+                  </pic:spPr>
+                </pic:pic>
+              </a:graphicData>
+            </a:graphic>
+            <wp14:sizeRelH relativeFrom="margin">
+              <wp14:pctWidth>0</wp14:pctWidth>
+            </wp14:sizeRelH>
+            <wp14:sizeRelV relativeFrom="margin">
+              <wp14:pctHeight>0</wp14:pctHeight>
+            </wp14:sizeRelV>
+          </wp:anchor>
+        </w:drawing>
+      </w:r>
+      <w:r>
+        <w:rPr>
+          <w:rStyle w:val="co1"/>
+          <w:i/>
+          <w:iCs/>
+          <w:color w:val="7E7E7E"/>
+          <w:sz w:val="21"/>
+          <w:szCs w:val="21"/>
+          <w:shd w:val="clear" w:color="auto" w:fill="ECF1F1"/>
+        </w:rPr>
+        <w:drawing>
+          <wp:anchor distT="0" distB="0" distL="114300" distR="114300" simplePos="0" relativeHeight="251685888" behindDoc="1" locked="0" layoutInCell="1" allowOverlap="1" wp14:anchorId="6422CCE4" wp14:editId="261B29F6">
+            <wp:simplePos x="0" y="0"/>
+            <wp:positionH relativeFrom="column">
+              <wp:posOffset>0</wp:posOffset>
+            </wp:positionH>
+            <wp:positionV relativeFrom="paragraph">
+              <wp:posOffset>1435</wp:posOffset>
+            </wp:positionV>
+            <wp:extent cx="2624447" cy="2133554"/>
+            <wp:effectExtent l="0" t="0" r="5080" b="635"/>
+            <wp:wrapTight wrapText="bothSides">
+              <wp:wrapPolygon edited="0">
+                <wp:start x="0" y="0"/>
+                <wp:lineTo x="0" y="21414"/>
+                <wp:lineTo x="21485" y="21414"/>
+                <wp:lineTo x="21485" y="0"/>
+                <wp:lineTo x="0" y="0"/>
+              </wp:wrapPolygon>
+            </wp:wrapTight>
+            <wp:docPr id="4" name="Picture 4"/>
+            <wp:cNvGraphicFramePr>
+              <a:graphicFrameLocks xmlns:a="http://schemas.openxmlformats.org/drawingml/2006/main" noChangeAspect="1"/>
+            </wp:cNvGraphicFramePr>
+            <a:graphic xmlns:a="http://schemas.openxmlformats.org/drawingml/2006/main">
+              <a:graphicData uri="http://schemas.openxmlformats.org/drawingml/2006/picture">
+                <pic:pic xmlns:pic="http://schemas.openxmlformats.org/drawingml/2006/picture">
+                  <pic:nvPicPr>
+                    <pic:cNvPr id="1" name=""/>
+                    <pic:cNvPicPr/>
+                  </pic:nvPicPr>
+                  <pic:blipFill rotWithShape="1">
+                    <a:blip r:embed="rId31">
+                      <a:extLst>
+                        <a:ext uri="{28A0092B-C50C-407E-A947-70E740481C1C}">
+                          <a14:useLocalDpi xmlns:a14="http://schemas.microsoft.com/office/drawing/2010/main" val="0"/>
+                        </a:ext>
+                      </a:extLst>
+                    </a:blip>
+                    <a:srcRect r="8858"/>
+                    <a:stretch/>
+                  </pic:blipFill>
+                  <pic:spPr bwMode="auto">
+                    <a:xfrm>
+                      <a:off x="0" y="0"/>
+                      <a:ext cx="2624447" cy="2133554"/>
+                    </a:xfrm>
+                    <a:prstGeom prst="rect">
+                      <a:avLst/>
+                    </a:prstGeom>
+                    <a:ln>
+                      <a:noFill/>
+                    </a:ln>
+                    <a:extLst>
+                      <a:ext uri="{53640926-AAD7-44D8-BBD7-CCE9431645EC}">
+                        <a14:shadowObscured xmlns:a14="http://schemas.microsoft.com/office/drawing/2010/main"/>
+                      </a:ext>
+                    </a:extLst>
+                  </pic:spPr>
+                </pic:pic>
+              </a:graphicData>
+            </a:graphic>
+          </wp:anchor>
+        </w:drawing>
+      </w:r>
+    </w:p>
+    <w:p/>
+    <w:p/>
+    <w:p/>
+    <w:p/>
+    <w:p/>
+    <w:p/>
+    <w:p>
+      <w:pPr>
+        <w:pStyle w:val="Title"/>
+      </w:pPr>
+    </w:p>
+    <w:p>
+      <w:pPr>
+        <w:pStyle w:val="Title"/>
+        <w:rPr>
+          <w:lang w:val="nl-BE"/>
+        </w:rPr>
+      </w:pPr>
+      <w:r>
+        <w:rPr>
+          <w:lang w:val="nl-BE"/>
+        </w:rPr>
+        <w:drawing>
+          <wp:anchor distT="0" distB="0" distL="114300" distR="114300" simplePos="0" relativeHeight="251688960" behindDoc="1" locked="0" layoutInCell="1" allowOverlap="1" wp14:anchorId="20D78090" wp14:editId="066BCA7D">
+            <wp:simplePos x="0" y="0"/>
+            <wp:positionH relativeFrom="column">
+              <wp:posOffset>3383915</wp:posOffset>
+            </wp:positionH>
+            <wp:positionV relativeFrom="paragraph">
+              <wp:posOffset>304792</wp:posOffset>
+            </wp:positionV>
+            <wp:extent cx="2373630" cy="1400810"/>
+            <wp:effectExtent l="0" t="0" r="7620" b="8890"/>
+            <wp:wrapTight wrapText="bothSides">
+              <wp:wrapPolygon edited="0">
+                <wp:start x="0" y="0"/>
+                <wp:lineTo x="0" y="21443"/>
+                <wp:lineTo x="21496" y="21443"/>
+                <wp:lineTo x="21496" y="0"/>
+                <wp:lineTo x="0" y="0"/>
+              </wp:wrapPolygon>
+            </wp:wrapTight>
+            <wp:docPr id="9" name="Picture 9"/>
+            <wp:cNvGraphicFramePr>
+              <a:graphicFrameLocks xmlns:a="http://schemas.openxmlformats.org/drawingml/2006/main" noChangeAspect="1"/>
+            </wp:cNvGraphicFramePr>
+            <a:graphic xmlns:a="http://schemas.openxmlformats.org/drawingml/2006/main">
+              <a:graphicData uri="http://schemas.openxmlformats.org/drawingml/2006/picture">
+                <pic:pic xmlns:pic="http://schemas.openxmlformats.org/drawingml/2006/picture">
+                  <pic:nvPicPr>
+                    <pic:cNvPr id="1" name=""/>
+                    <pic:cNvPicPr/>
+                  </pic:nvPicPr>
+                  <pic:blipFill>
+                    <a:blip r:embed="rId32">
+                      <a:extLst>
+                        <a:ext uri="{28A0092B-C50C-407E-A947-70E740481C1C}">
+                          <a14:useLocalDpi xmlns:a14="http://schemas.microsoft.com/office/drawing/2010/main" val="0"/>
+                        </a:ext>
+                      </a:extLst>
+                    </a:blip>
+                    <a:stretch>
+                      <a:fillRect/>
+                    </a:stretch>
+                  </pic:blipFill>
+                  <pic:spPr>
+                    <a:xfrm>
+                      <a:off x="0" y="0"/>
+                      <a:ext cx="2373630" cy="1400810"/>
+                    </a:xfrm>
+                    <a:prstGeom prst="rect">
+                      <a:avLst/>
+                    </a:prstGeom>
+                  </pic:spPr>
+                </pic:pic>
+              </a:graphicData>
+            </a:graphic>
+            <wp14:sizeRelH relativeFrom="margin">
+              <wp14:pctWidth>0</wp14:pctWidth>
+            </wp14:sizeRelH>
+            <wp14:sizeRelV relativeFrom="margin">
+              <wp14:pctHeight>0</wp14:pctHeight>
+            </wp14:sizeRelV>
+          </wp:anchor>
+        </w:drawing>
+      </w:r>
+      <w:r>
+        <w:drawing>
+          <wp:anchor distT="0" distB="0" distL="114300" distR="114300" simplePos="0" relativeHeight="251686912" behindDoc="1" locked="0" layoutInCell="1" allowOverlap="1" wp14:anchorId="5DF2881A" wp14:editId="3C5C34EC">
+            <wp:simplePos x="0" y="0"/>
+            <wp:positionH relativeFrom="column">
+              <wp:posOffset>35560</wp:posOffset>
+            </wp:positionH>
+            <wp:positionV relativeFrom="paragraph">
+              <wp:posOffset>305435</wp:posOffset>
+            </wp:positionV>
+            <wp:extent cx="2143125" cy="1104265"/>
+            <wp:effectExtent l="0" t="0" r="9525" b="635"/>
+            <wp:wrapTight wrapText="bothSides">
+              <wp:wrapPolygon edited="0">
+                <wp:start x="0" y="0"/>
+                <wp:lineTo x="0" y="21240"/>
+                <wp:lineTo x="21504" y="21240"/>
+                <wp:lineTo x="21504" y="0"/>
+                <wp:lineTo x="0" y="0"/>
+              </wp:wrapPolygon>
+            </wp:wrapTight>
+            <wp:docPr id="7" name="Picture 7"/>
+            <wp:cNvGraphicFramePr>
+              <a:graphicFrameLocks xmlns:a="http://schemas.openxmlformats.org/drawingml/2006/main" noChangeAspect="1"/>
+            </wp:cNvGraphicFramePr>
+            <a:graphic xmlns:a="http://schemas.openxmlformats.org/drawingml/2006/main">
+              <a:graphicData uri="http://schemas.openxmlformats.org/drawingml/2006/picture">
+                <pic:pic xmlns:pic="http://schemas.openxmlformats.org/drawingml/2006/picture">
+                  <pic:nvPicPr>
+                    <pic:cNvPr id="1" name=""/>
+                    <pic:cNvPicPr/>
+                  </pic:nvPicPr>
+                  <pic:blipFill rotWithShape="1">
+                    <a:blip r:embed="rId33">
+                      <a:extLst>
+                        <a:ext uri="{28A0092B-C50C-407E-A947-70E740481C1C}">
+                          <a14:useLocalDpi xmlns:a14="http://schemas.microsoft.com/office/drawing/2010/main" val="0"/>
+                        </a:ext>
+                      </a:extLst>
+                    </a:blip>
+                    <a:srcRect b="38652"/>
+                    <a:stretch/>
+                  </pic:blipFill>
+                  <pic:spPr bwMode="auto">
+                    <a:xfrm>
+                      <a:off x="0" y="0"/>
+                      <a:ext cx="2143125" cy="1104265"/>
+                    </a:xfrm>
+                    <a:prstGeom prst="rect">
+                      <a:avLst/>
+                    </a:prstGeom>
+                    <a:ln>
+                      <a:noFill/>
+                    </a:ln>
+                    <a:extLst>
+                      <a:ext uri="{53640926-AAD7-44D8-BBD7-CCE9431645EC}">
+                        <a14:shadowObscured xmlns:a14="http://schemas.microsoft.com/office/drawing/2010/main"/>
+                      </a:ext>
+                    </a:extLst>
+                  </pic:spPr>
+                </pic:pic>
+              </a:graphicData>
+            </a:graphic>
+            <wp14:sizeRelV relativeFrom="margin">
+              <wp14:pctHeight>0</wp14:pctHeight>
+            </wp14:sizeRelV>
+          </wp:anchor>
+        </w:drawing>
+      </w:r>
+    </w:p>
+    <w:p>
+      <w:pPr>
+        <w:pStyle w:val="Title"/>
+        <w:rPr>
+          <w:lang w:val="nl-BE"/>
+        </w:rPr>
+      </w:pPr>
+    </w:p>
+    <w:p>
+      <w:pPr>
+        <w:pStyle w:val="Title"/>
+        <w:rPr>
+          <w:lang w:val="nl-BE"/>
+        </w:rPr>
+      </w:pPr>
+    </w:p>
+    <w:p>
+      <w:pPr>
+        <w:pStyle w:val="Title"/>
+        <w:rPr>
+          <w:lang w:val="nl-BE"/>
+        </w:rPr>
+      </w:pPr>
+    </w:p>
+    <w:p>
+      <w:pPr>
+        <w:rPr>
+          <w:lang w:val="nl-BE"/>
+        </w:rPr>
+      </w:pPr>
+    </w:p>
+    <w:p>
+      <w:pPr>
+        <w:rPr>
+          <w:lang w:val="nl-BE"/>
+        </w:rPr>
+      </w:pPr>
+    </w:p>
+    <w:p>
+      <w:pPr>
+        <w:rPr>
+          <w:lang w:val="nl-BE"/>
+        </w:rPr>
+      </w:pPr>
+    </w:p>
+    <w:p>
+      <w:pPr>
+        <w:rPr>
+          <w:lang w:val="nl-BE"/>
+        </w:rPr>
+      </w:pPr>
+    </w:p>
+    <w:p>
+      <w:pPr>
+        <w:rPr>
+          <w:lang w:val="nl-BE"/>
+        </w:rPr>
+      </w:pPr>
+    </w:p>
+    <w:p>
+      <w:pPr>
+        <w:rPr>
+          <w:lang w:val="nl-BE"/>
+        </w:rPr>
+      </w:pPr>
+    </w:p>
+    <w:p>
+      <w:pPr>
+        <w:rPr>
+          <w:lang w:val="nl-BE"/>
+        </w:rPr>
+      </w:pPr>
+    </w:p>
+    <w:p>
+      <w:pPr>
+        <w:rPr>
+          <w:lang w:val="nl-BE"/>
+        </w:rPr>
+      </w:pPr>
+    </w:p>
+    <w:p>
+      <w:pPr>
+        <w:rPr>
+          <w:lang w:val="nl-BE"/>
+        </w:rPr>
+      </w:pPr>
+    </w:p>
+    <w:p>
+      <w:pPr>
+        <w:rPr>
+          <w:lang w:val="nl-BE"/>
+        </w:rPr>
+      </w:pPr>
+    </w:p>
+    <w:p>
+      <w:pPr>
         <w:pStyle w:val="Title"/>
         <w:rPr>
           <w:lang w:val="nl-BE"/>
@@ -6177,7 +6717,7 @@
           <w:lang w:val="nl-BE"/>
         </w:rPr>
       </w:pPr>
-      <w:hyperlink r:id="rId30" w:history="1">
+      <w:hyperlink r:id="rId34" w:history="1">
         <w:r>
           <w:rPr>
             <w:rStyle w:val="Hyperlink"/>
@@ -6193,7 +6733,7 @@
           <w:lang w:val="nl-BE"/>
         </w:rPr>
       </w:pPr>
-      <w:hyperlink r:id="rId31" w:history="1">
+      <w:hyperlink r:id="rId35" w:history="1">
         <w:r>
           <w:rPr>
             <w:rStyle w:val="Hyperlink"/>
@@ -6209,7 +6749,7 @@
           <w:lang w:val="nl-BE"/>
         </w:rPr>
       </w:pPr>
-      <w:hyperlink r:id="rId32" w:history="1">
+      <w:hyperlink r:id="rId36" w:history="1">
         <w:r>
           <w:rPr>
             <w:rStyle w:val="Hyperlink"/>
@@ -6225,7 +6765,7 @@
           <w:lang w:val="nl-BE"/>
         </w:rPr>
       </w:pPr>
-      <w:hyperlink r:id="rId33" w:history="1">
+      <w:hyperlink r:id="rId37" w:history="1">
         <w:r>
           <w:rPr>
             <w:rStyle w:val="Hyperlink"/>
@@ -6238,10 +6778,11 @@
     <w:p>
       <w:pPr>
         <w:rPr>
-          <w:lang w:val="nl-BE"/>
-        </w:rPr>
-      </w:pPr>
-      <w:hyperlink r:id="rId34" w:history="1">
+          <w:rStyle w:val="Hyperlink"/>
+          <w:lang w:val="nl-BE"/>
+        </w:rPr>
+      </w:pPr>
+      <w:hyperlink r:id="rId38" w:history="1">
         <w:r>
           <w:rPr>
             <w:rStyle w:val="Hyperlink"/>
@@ -6257,6 +6798,45 @@
           <w:lang w:val="nl-BE"/>
         </w:rPr>
       </w:pPr>
+      <w:hyperlink r:id="rId39" w:history="1">
+        <w:r>
+          <w:rPr>
+            <w:rStyle w:val="Hyperlink"/>
+            <w:lang w:val="nl-BE"/>
+          </w:rPr>
+          <w:t>http://www.learningembedded.com/raspberry-pi/raspberry-pi-buzzer-interfacing/</w:t>
+        </w:r>
+      </w:hyperlink>
+    </w:p>
+    <w:p>
+      <w:pPr>
+        <w:rPr>
+          <w:lang w:val="nl-BE"/>
+        </w:rPr>
+      </w:pPr>
+      <w:hyperlink r:id="rId40" w:history="1">
+        <w:r>
+          <w:rPr>
+            <w:rStyle w:val="Hyperlink"/>
+            <w:lang w:val="nl-BE"/>
+          </w:rPr>
+          <w:t>http://shallowsky.com/arduino/class/buzzer.html</w:t>
+        </w:r>
+      </w:hyperlink>
+    </w:p>
+    <w:p>
+      <w:pPr>
+        <w:rPr>
+          <w:lang w:val="nl-BE"/>
+        </w:rPr>
+      </w:pPr>
+    </w:p>
+    <w:p>
+      <w:pPr>
+        <w:rPr>
+          <w:lang w:val="nl-BE"/>
+        </w:rPr>
+      </w:pPr>
     </w:p>
     <w:p>
       <w:pPr>
@@ -6266,7 +6846,7 @@
       </w:pPr>
     </w:p>
     <w:sectPr>
-      <w:footerReference w:type="default" r:id="rId35"/>
+      <w:footerReference w:type="default" r:id="rId41"/>
       <w:pgSz w:w="12240" w:h="15840"/>
       <w:pgMar w:top="1440" w:right="1440" w:bottom="1440" w:left="1440" w:header="720" w:footer="720" w:gutter="0"/>
       <w:cols w:space="720"/>
@@ -7870,6 +8450,46 @@
       <w:ind w:left="440"/>
     </w:pPr>
   </w:style>
+  <w:style w:type="character" w:customStyle="1" w:styleId="co1">
+    <w:name w:val="co1"/>
+    <w:basedOn w:val="DefaultParagraphFont"/>
+    <w:rsid w:val="0033775E"/>
+  </w:style>
+  <w:style w:type="character" w:customStyle="1" w:styleId="kw1">
+    <w:name w:val="kw1"/>
+    <w:basedOn w:val="DefaultParagraphFont"/>
+    <w:rsid w:val="0033775E"/>
+  </w:style>
+  <w:style w:type="character" w:customStyle="1" w:styleId="apple-converted-space">
+    <w:name w:val="apple-converted-space"/>
+    <w:basedOn w:val="DefaultParagraphFont"/>
+    <w:rsid w:val="0033775E"/>
+  </w:style>
+  <w:style w:type="character" w:customStyle="1" w:styleId="sy0">
+    <w:name w:val="sy0"/>
+    <w:basedOn w:val="DefaultParagraphFont"/>
+    <w:rsid w:val="0033775E"/>
+  </w:style>
+  <w:style w:type="character" w:customStyle="1" w:styleId="nu0">
+    <w:name w:val="nu0"/>
+    <w:basedOn w:val="DefaultParagraphFont"/>
+    <w:rsid w:val="0033775E"/>
+  </w:style>
+  <w:style w:type="character" w:customStyle="1" w:styleId="kw3">
+    <w:name w:val="kw3"/>
+    <w:basedOn w:val="DefaultParagraphFont"/>
+    <w:rsid w:val="0033775E"/>
+  </w:style>
+  <w:style w:type="character" w:customStyle="1" w:styleId="br0">
+    <w:name w:val="br0"/>
+    <w:basedOn w:val="DefaultParagraphFont"/>
+    <w:rsid w:val="0033775E"/>
+  </w:style>
+  <w:style w:type="character" w:customStyle="1" w:styleId="kw2">
+    <w:name w:val="kw2"/>
+    <w:basedOn w:val="DefaultParagraphFont"/>
+    <w:rsid w:val="0033775E"/>
+  </w:style>
 </w:styles>
 </file>
 
@@ -8156,7 +8776,7 @@
 </file>
 
 <file path=customXml/itemProps2.xml><?xml version="1.0" encoding="utf-8"?>
-<ds:datastoreItem xmlns:ds="http://schemas.openxmlformats.org/officeDocument/2006/customXml" ds:itemID="{D25DFC54-9E27-4FCD-9846-7C8A4D36A3BA}">
+<ds:datastoreItem xmlns:ds="http://schemas.openxmlformats.org/officeDocument/2006/customXml" ds:itemID="{2E45E217-5517-48D0-9595-72DD81A7CA32}">
   <ds:schemaRefs>
     <ds:schemaRef ds:uri="http://schemas.openxmlformats.org/officeDocument/2006/bibliography"/>
   </ds:schemaRefs>

</xml_diff>